<commit_message>
Latest FTF report docs
</commit_message>
<xml_diff>
--- a/specification/dds_java_psm_report_ftf2_with_change_bars.docx
+++ b/specification/dds_java_psm_report_ftf2_with_change_bars.docx
@@ -718,7 +718,7 @@
         <w:fldChar w:fldCharType="begin"/>
       </w:r>
       <w:r>
-        <w:instrText xml:space="preserve"> PAGEREF _Toc342573679 \h </w:instrText>
+        <w:instrText xml:space="preserve"> PAGEREF _Toc342726201 \h </w:instrText>
       </w:r>
       <w:r>
         <w:fldChar w:fldCharType="separate"/>
@@ -751,7 +751,7 @@
         <w:fldChar w:fldCharType="begin"/>
       </w:r>
       <w:r>
-        <w:instrText xml:space="preserve"> PAGEREF _Toc342573680 \h </w:instrText>
+        <w:instrText xml:space="preserve"> PAGEREF _Toc342726202 \h </w:instrText>
       </w:r>
       <w:r>
         <w:fldChar w:fldCharType="separate"/>
@@ -784,7 +784,7 @@
         <w:fldChar w:fldCharType="begin"/>
       </w:r>
       <w:r>
-        <w:instrText xml:space="preserve"> PAGEREF _Toc342573681 \h </w:instrText>
+        <w:instrText xml:space="preserve"> PAGEREF _Toc342726203 \h </w:instrText>
       </w:r>
       <w:r>
         <w:fldChar w:fldCharType="separate"/>
@@ -817,7 +817,7 @@
         <w:fldChar w:fldCharType="begin"/>
       </w:r>
       <w:r>
-        <w:instrText xml:space="preserve"> PAGEREF _Toc342573682 \h </w:instrText>
+        <w:instrText xml:space="preserve"> PAGEREF _Toc342726204 \h </w:instrText>
       </w:r>
       <w:r>
         <w:fldChar w:fldCharType="separate"/>
@@ -850,7 +850,7 @@
         <w:fldChar w:fldCharType="begin"/>
       </w:r>
       <w:r>
-        <w:instrText xml:space="preserve"> PAGEREF _Toc342573683 \h </w:instrText>
+        <w:instrText xml:space="preserve"> PAGEREF _Toc342726205 \h </w:instrText>
       </w:r>
       <w:r>
         <w:fldChar w:fldCharType="separate"/>
@@ -883,7 +883,7 @@
         <w:fldChar w:fldCharType="begin"/>
       </w:r>
       <w:r>
-        <w:instrText xml:space="preserve"> PAGEREF _Toc342573684 \h </w:instrText>
+        <w:instrText xml:space="preserve"> PAGEREF _Toc342726206 \h </w:instrText>
       </w:r>
       <w:r>
         <w:fldChar w:fldCharType="separate"/>
@@ -916,7 +916,7 @@
         <w:fldChar w:fldCharType="begin"/>
       </w:r>
       <w:r>
-        <w:instrText xml:space="preserve"> PAGEREF _Toc342573685 \h </w:instrText>
+        <w:instrText xml:space="preserve"> PAGEREF _Toc342726207 \h </w:instrText>
       </w:r>
       <w:r>
         <w:fldChar w:fldCharType="separate"/>
@@ -949,7 +949,7 @@
         <w:fldChar w:fldCharType="begin"/>
       </w:r>
       <w:r>
-        <w:instrText xml:space="preserve"> PAGEREF _Toc342573686 \h </w:instrText>
+        <w:instrText xml:space="preserve"> PAGEREF _Toc342726208 \h </w:instrText>
       </w:r>
       <w:r>
         <w:fldChar w:fldCharType="separate"/>
@@ -993,7 +993,7 @@
         <w:fldChar w:fldCharType="begin"/>
       </w:r>
       <w:r>
-        <w:instrText xml:space="preserve"> PAGEREF _Toc342573687 \h </w:instrText>
+        <w:instrText xml:space="preserve"> PAGEREF _Toc342726209 \h </w:instrText>
       </w:r>
       <w:r>
         <w:fldChar w:fldCharType="separate"/>
@@ -1026,7 +1026,7 @@
         <w:fldChar w:fldCharType="begin"/>
       </w:r>
       <w:r>
-        <w:instrText xml:space="preserve"> PAGEREF _Toc342573688 \h </w:instrText>
+        <w:instrText xml:space="preserve"> PAGEREF _Toc342726210 \h </w:instrText>
       </w:r>
       <w:r>
         <w:fldChar w:fldCharType="separate"/>
@@ -1070,7 +1070,7 @@
         <w:fldChar w:fldCharType="begin"/>
       </w:r>
       <w:r>
-        <w:instrText xml:space="preserve"> PAGEREF _Toc342573689 \h </w:instrText>
+        <w:instrText xml:space="preserve"> PAGEREF _Toc342726211 \h </w:instrText>
       </w:r>
       <w:r>
         <w:fldChar w:fldCharType="separate"/>
@@ -1103,7 +1103,7 @@
         <w:fldChar w:fldCharType="begin"/>
       </w:r>
       <w:r>
-        <w:instrText xml:space="preserve"> PAGEREF _Toc342573690 \h </w:instrText>
+        <w:instrText xml:space="preserve"> PAGEREF _Toc342726212 \h </w:instrText>
       </w:r>
       <w:r>
         <w:fldChar w:fldCharType="separate"/>
@@ -1147,7 +1147,7 @@
         <w:fldChar w:fldCharType="begin"/>
       </w:r>
       <w:r>
-        <w:instrText xml:space="preserve"> PAGEREF _Toc342573691 \h </w:instrText>
+        <w:instrText xml:space="preserve"> PAGEREF _Toc342726213 \h </w:instrText>
       </w:r>
       <w:r>
         <w:fldChar w:fldCharType="separate"/>
@@ -1180,7 +1180,7 @@
         <w:fldChar w:fldCharType="begin"/>
       </w:r>
       <w:r>
-        <w:instrText xml:space="preserve"> PAGEREF _Toc342573692 \h </w:instrText>
+        <w:instrText xml:space="preserve"> PAGEREF _Toc342726214 \h </w:instrText>
       </w:r>
       <w:r>
         <w:fldChar w:fldCharType="separate"/>
@@ -1224,7 +1224,7 @@
         <w:fldChar w:fldCharType="begin"/>
       </w:r>
       <w:r>
-        <w:instrText xml:space="preserve"> PAGEREF _Toc342573693 \h </w:instrText>
+        <w:instrText xml:space="preserve"> PAGEREF _Toc342726215 \h </w:instrText>
       </w:r>
       <w:r>
         <w:fldChar w:fldCharType="separate"/>
@@ -1257,7 +1257,7 @@
         <w:fldChar w:fldCharType="begin"/>
       </w:r>
       <w:r>
-        <w:instrText xml:space="preserve"> PAGEREF _Toc342573694 \h </w:instrText>
+        <w:instrText xml:space="preserve"> PAGEREF _Toc342726216 \h </w:instrText>
       </w:r>
       <w:r>
         <w:fldChar w:fldCharType="separate"/>
@@ -1301,7 +1301,7 @@
         <w:fldChar w:fldCharType="begin"/>
       </w:r>
       <w:r>
-        <w:instrText xml:space="preserve"> PAGEREF _Toc342573695 \h </w:instrText>
+        <w:instrText xml:space="preserve"> PAGEREF _Toc342726217 \h </w:instrText>
       </w:r>
       <w:r>
         <w:fldChar w:fldCharType="separate"/>
@@ -1334,7 +1334,7 @@
         <w:fldChar w:fldCharType="begin"/>
       </w:r>
       <w:r>
-        <w:instrText xml:space="preserve"> PAGEREF _Toc342573696 \h </w:instrText>
+        <w:instrText xml:space="preserve"> PAGEREF _Toc342726218 \h </w:instrText>
       </w:r>
       <w:r>
         <w:fldChar w:fldCharType="separate"/>
@@ -1378,7 +1378,7 @@
         <w:fldChar w:fldCharType="begin"/>
       </w:r>
       <w:r>
-        <w:instrText xml:space="preserve"> PAGEREF _Toc342573697 \h </w:instrText>
+        <w:instrText xml:space="preserve"> PAGEREF _Toc342726219 \h </w:instrText>
       </w:r>
       <w:r>
         <w:fldChar w:fldCharType="separate"/>
@@ -1411,7 +1411,7 @@
         <w:fldChar w:fldCharType="begin"/>
       </w:r>
       <w:r>
-        <w:instrText xml:space="preserve"> PAGEREF _Toc342573698 \h </w:instrText>
+        <w:instrText xml:space="preserve"> PAGEREF _Toc342726220 \h </w:instrText>
       </w:r>
       <w:r>
         <w:fldChar w:fldCharType="separate"/>
@@ -1455,7 +1455,7 @@
         <w:fldChar w:fldCharType="begin"/>
       </w:r>
       <w:r>
-        <w:instrText xml:space="preserve"> PAGEREF _Toc342573699 \h </w:instrText>
+        <w:instrText xml:space="preserve"> PAGEREF _Toc342726221 \h </w:instrText>
       </w:r>
       <w:r>
         <w:fldChar w:fldCharType="separate"/>
@@ -1488,7 +1488,7 @@
         <w:fldChar w:fldCharType="begin"/>
       </w:r>
       <w:r>
-        <w:instrText xml:space="preserve"> PAGEREF _Toc342573700 \h </w:instrText>
+        <w:instrText xml:space="preserve"> PAGEREF _Toc342726222 \h </w:instrText>
       </w:r>
       <w:r>
         <w:fldChar w:fldCharType="separate"/>
@@ -1532,7 +1532,7 @@
         <w:fldChar w:fldCharType="begin"/>
       </w:r>
       <w:r>
-        <w:instrText xml:space="preserve"> PAGEREF _Toc342573701 \h </w:instrText>
+        <w:instrText xml:space="preserve"> PAGEREF _Toc342726223 \h </w:instrText>
       </w:r>
       <w:r>
         <w:fldChar w:fldCharType="separate"/>
@@ -1565,7 +1565,7 @@
         <w:fldChar w:fldCharType="begin"/>
       </w:r>
       <w:r>
-        <w:instrText xml:space="preserve"> PAGEREF _Toc342573702 \h </w:instrText>
+        <w:instrText xml:space="preserve"> PAGEREF _Toc342726224 \h </w:instrText>
       </w:r>
       <w:r>
         <w:fldChar w:fldCharType="separate"/>
@@ -1609,7 +1609,7 @@
         <w:fldChar w:fldCharType="begin"/>
       </w:r>
       <w:r>
-        <w:instrText xml:space="preserve"> PAGEREF _Toc342573703 \h </w:instrText>
+        <w:instrText xml:space="preserve"> PAGEREF _Toc342726225 \h </w:instrText>
       </w:r>
       <w:r>
         <w:fldChar w:fldCharType="separate"/>
@@ -1642,7 +1642,7 @@
         <w:fldChar w:fldCharType="begin"/>
       </w:r>
       <w:r>
-        <w:instrText xml:space="preserve"> PAGEREF _Toc342573704 \h </w:instrText>
+        <w:instrText xml:space="preserve"> PAGEREF _Toc342726226 \h </w:instrText>
       </w:r>
       <w:r>
         <w:fldChar w:fldCharType="separate"/>
@@ -1686,7 +1686,7 @@
         <w:fldChar w:fldCharType="begin"/>
       </w:r>
       <w:r>
-        <w:instrText xml:space="preserve"> PAGEREF _Toc342573705 \h </w:instrText>
+        <w:instrText xml:space="preserve"> PAGEREF _Toc342726227 \h </w:instrText>
       </w:r>
       <w:r>
         <w:fldChar w:fldCharType="separate"/>
@@ -1719,7 +1719,7 @@
         <w:fldChar w:fldCharType="begin"/>
       </w:r>
       <w:r>
-        <w:instrText xml:space="preserve"> PAGEREF _Toc342573706 \h </w:instrText>
+        <w:instrText xml:space="preserve"> PAGEREF _Toc342726228 \h </w:instrText>
       </w:r>
       <w:r>
         <w:fldChar w:fldCharType="separate"/>
@@ -1752,7 +1752,7 @@
         <w:fldChar w:fldCharType="begin"/>
       </w:r>
       <w:r>
-        <w:instrText xml:space="preserve"> PAGEREF _Toc342573707 \h </w:instrText>
+        <w:instrText xml:space="preserve"> PAGEREF _Toc342726229 \h </w:instrText>
       </w:r>
       <w:r>
         <w:fldChar w:fldCharType="separate"/>
@@ -1796,7 +1796,7 @@
         <w:fldChar w:fldCharType="begin"/>
       </w:r>
       <w:r>
-        <w:instrText xml:space="preserve"> PAGEREF _Toc342573708 \h </w:instrText>
+        <w:instrText xml:space="preserve"> PAGEREF _Toc342726230 \h </w:instrText>
       </w:r>
       <w:r>
         <w:fldChar w:fldCharType="separate"/>
@@ -1829,7 +1829,7 @@
         <w:fldChar w:fldCharType="begin"/>
       </w:r>
       <w:r>
-        <w:instrText xml:space="preserve"> PAGEREF _Toc342573709 \h </w:instrText>
+        <w:instrText xml:space="preserve"> PAGEREF _Toc342726231 \h </w:instrText>
       </w:r>
       <w:r>
         <w:fldChar w:fldCharType="separate"/>
@@ -1873,7 +1873,7 @@
         <w:fldChar w:fldCharType="begin"/>
       </w:r>
       <w:r>
-        <w:instrText xml:space="preserve"> PAGEREF _Toc342573710 \h </w:instrText>
+        <w:instrText xml:space="preserve"> PAGEREF _Toc342726232 \h </w:instrText>
       </w:r>
       <w:r>
         <w:fldChar w:fldCharType="separate"/>
@@ -1906,7 +1906,7 @@
         <w:fldChar w:fldCharType="begin"/>
       </w:r>
       <w:r>
-        <w:instrText xml:space="preserve"> PAGEREF _Toc342573711 \h </w:instrText>
+        <w:instrText xml:space="preserve"> PAGEREF _Toc342726233 \h </w:instrText>
       </w:r>
       <w:r>
         <w:fldChar w:fldCharType="separate"/>
@@ -1950,7 +1950,7 @@
         <w:fldChar w:fldCharType="begin"/>
       </w:r>
       <w:r>
-        <w:instrText xml:space="preserve"> PAGEREF _Toc342573712 \h </w:instrText>
+        <w:instrText xml:space="preserve"> PAGEREF _Toc342726234 \h </w:instrText>
       </w:r>
       <w:r>
         <w:fldChar w:fldCharType="separate"/>
@@ -1983,7 +1983,7 @@
         <w:fldChar w:fldCharType="begin"/>
       </w:r>
       <w:r>
-        <w:instrText xml:space="preserve"> PAGEREF _Toc342573713 \h </w:instrText>
+        <w:instrText xml:space="preserve"> PAGEREF _Toc342726235 \h </w:instrText>
       </w:r>
       <w:r>
         <w:fldChar w:fldCharType="separate"/>
@@ -2016,7 +2016,7 @@
         <w:fldChar w:fldCharType="begin"/>
       </w:r>
       <w:r>
-        <w:instrText xml:space="preserve"> PAGEREF _Toc342573714 \h </w:instrText>
+        <w:instrText xml:space="preserve"> PAGEREF _Toc342726236 \h </w:instrText>
       </w:r>
       <w:r>
         <w:fldChar w:fldCharType="separate"/>
@@ -2049,7 +2049,7 @@
         <w:fldChar w:fldCharType="begin"/>
       </w:r>
       <w:r>
-        <w:instrText xml:space="preserve"> PAGEREF _Toc342573715 \h </w:instrText>
+        <w:instrText xml:space="preserve"> PAGEREF _Toc342726237 \h </w:instrText>
       </w:r>
       <w:r>
         <w:fldChar w:fldCharType="separate"/>
@@ -2101,7 +2101,7 @@
       <w:pPr>
         <w:pStyle w:val="Heading1"/>
       </w:pPr>
-      <w:bookmarkStart w:id="32" w:name="_Toc342573679"/>
+      <w:bookmarkStart w:id="30" w:name="_Toc342726201"/>
       <w:r>
         <w:lastRenderedPageBreak/>
         <w:t xml:space="preserve">Summary of </w:t>
@@ -2115,17 +2115,17 @@
       <w:r>
         <w:t>Activities</w:t>
       </w:r>
-      <w:bookmarkEnd w:id="32"/>
+      <w:bookmarkEnd w:id="30"/>
     </w:p>
     <w:p>
       <w:pPr>
         <w:pStyle w:val="Heading2"/>
       </w:pPr>
-      <w:bookmarkStart w:id="33" w:name="_Toc342573680"/>
+      <w:bookmarkStart w:id="31" w:name="_Toc342726202"/>
       <w:r>
         <w:t>Formation</w:t>
       </w:r>
-      <w:bookmarkEnd w:id="33"/>
+      <w:bookmarkEnd w:id="31"/>
     </w:p>
     <w:p>
       <w:pPr>
@@ -2255,11 +2255,11 @@
       <w:pPr>
         <w:pStyle w:val="Heading2"/>
       </w:pPr>
-      <w:bookmarkStart w:id="34" w:name="_Toc342573681"/>
+      <w:bookmarkStart w:id="32" w:name="_Toc342726203"/>
       <w:r>
         <w:t>Revision / Finalization Task Force Membership</w:t>
       </w:r>
-      <w:bookmarkEnd w:id="34"/>
+      <w:bookmarkEnd w:id="32"/>
     </w:p>
     <w:tbl>
       <w:tblPr>
@@ -2840,11 +2840,11 @@
       <w:pPr>
         <w:pStyle w:val="Heading2"/>
       </w:pPr>
-      <w:bookmarkStart w:id="35" w:name="_Toc342573682"/>
+      <w:bookmarkStart w:id="33" w:name="_Toc342726204"/>
       <w:r>
         <w:t>Issue Disposition:</w:t>
       </w:r>
-      <w:bookmarkEnd w:id="35"/>
+      <w:bookmarkEnd w:id="33"/>
     </w:p>
     <w:tbl>
       <w:tblPr>
@@ -3000,12 +3000,12 @@
               <w:pStyle w:val="BodyText"/>
               <w:jc w:val="center"/>
             </w:pPr>
-            <w:del w:id="36" w:author="Sumant Tambe" w:date="2012-12-06T15:16:00Z">
+            <w:del w:id="34" w:author="Sumant Tambe" w:date="2012-12-06T15:16:00Z">
               <w:r>
                 <w:delText>13</w:delText>
               </w:r>
             </w:del>
-            <w:ins w:id="37" w:author="Sumant Tambe" w:date="2012-12-06T15:16:00Z">
+            <w:ins w:id="35" w:author="Sumant Tambe" w:date="2012-12-06T15:16:00Z">
               <w:r>
                 <w:t>14</w:t>
               </w:r>
@@ -3196,12 +3196,12 @@
               <w:pStyle w:val="BodyText"/>
               <w:jc w:val="center"/>
             </w:pPr>
-            <w:del w:id="38" w:author="Sumant Tambe" w:date="2012-12-06T15:16:00Z">
+            <w:del w:id="36" w:author="Sumant Tambe" w:date="2012-12-06T15:16:00Z">
               <w:r>
                 <w:delText>1</w:delText>
               </w:r>
             </w:del>
-            <w:ins w:id="39" w:author="Sumant Tambe" w:date="2012-12-06T15:16:00Z">
+            <w:ins w:id="37" w:author="Sumant Tambe" w:date="2012-12-06T15:16:00Z">
               <w:r>
                 <w:t>0</w:t>
               </w:r>
@@ -3367,12 +3367,12 @@
       <w:r>
         <w:br w:type="page"/>
       </w:r>
-      <w:bookmarkStart w:id="40" w:name="_Toc342573683"/>
+      <w:bookmarkStart w:id="38" w:name="_Toc342726205"/>
       <w:r>
         <w:lastRenderedPageBreak/>
         <w:t>Voting Record:</w:t>
       </w:r>
-      <w:bookmarkEnd w:id="40"/>
+      <w:bookmarkEnd w:id="38"/>
     </w:p>
     <w:tbl>
       <w:tblPr>
@@ -3999,7 +3999,7 @@
             <w:pPr>
               <w:pStyle w:val="BodyText"/>
             </w:pPr>
-            <w:ins w:id="41" w:author="Sumant Tambe" w:date="2012-12-05T17:03:00Z">
+            <w:ins w:id="39" w:author="Sumant Tambe" w:date="2012-12-05T17:03:00Z">
               <w:r>
                 <w:t>Abstain</w:t>
               </w:r>
@@ -4083,7 +4083,7 @@
             <w:pPr>
               <w:pStyle w:val="BodyText"/>
             </w:pPr>
-            <w:ins w:id="42" w:author="Sumant Tambe" w:date="2012-12-05T17:03:00Z">
+            <w:ins w:id="40" w:author="Sumant Tambe" w:date="2012-12-05T17:03:00Z">
               <w:r>
                 <w:t>Abstain</w:t>
               </w:r>
@@ -4432,12 +4432,12 @@
       <w:r>
         <w:br w:type="page"/>
       </w:r>
-      <w:bookmarkStart w:id="43" w:name="_Toc342573684"/>
+      <w:bookmarkStart w:id="41" w:name="_Toc342726206"/>
       <w:r>
         <w:lastRenderedPageBreak/>
         <w:t>Summary of Changes Made</w:t>
       </w:r>
-      <w:bookmarkEnd w:id="43"/>
+      <w:bookmarkEnd w:id="41"/>
     </w:p>
     <w:p>
       <w:pPr>
@@ -4961,26 +4961,26 @@
           <w:cols w:space="720"/>
         </w:sectPr>
       </w:pPr>
-      <w:bookmarkStart w:id="44" w:name="IssueBegin"/>
-      <w:bookmarkEnd w:id="44"/>
+      <w:bookmarkStart w:id="42" w:name="IssueBegin"/>
+      <w:bookmarkEnd w:id="42"/>
     </w:p>
     <w:p>
       <w:pPr>
         <w:pStyle w:val="DispositionHeader"/>
       </w:pPr>
-      <w:bookmarkStart w:id="45" w:name="_Toc342573685"/>
+      <w:bookmarkStart w:id="43" w:name="_Toc342726207"/>
       <w:r>
         <w:lastRenderedPageBreak/>
         <w:t>Disposition: Resolved</w:t>
       </w:r>
-      <w:bookmarkEnd w:id="45"/>
+      <w:bookmarkEnd w:id="43"/>
     </w:p>
     <w:p>
       <w:pPr>
         <w:pStyle w:val="OMGIssueNO"/>
       </w:pPr>
-      <w:bookmarkStart w:id="46" w:name="_Toc30934246"/>
-      <w:bookmarkStart w:id="47" w:name="_Toc342573686"/>
+      <w:bookmarkStart w:id="44" w:name="_Toc30934246"/>
+      <w:bookmarkStart w:id="45" w:name="_Toc342726208"/>
       <w:r>
         <w:lastRenderedPageBreak/>
         <w:t xml:space="preserve">OMG Issue No: </w:t>
@@ -4991,7 +4991,7 @@
       <w:r>
         <w:t>5966</w:t>
       </w:r>
-      <w:bookmarkEnd w:id="47"/>
+      <w:bookmarkEnd w:id="45"/>
       <w:r>
         <w:t xml:space="preserve"> </w:t>
       </w:r>
@@ -5000,7 +5000,7 @@
       <w:pPr>
         <w:pStyle w:val="OMGTitle"/>
       </w:pPr>
-      <w:bookmarkStart w:id="48" w:name="_Toc342573687"/>
+      <w:bookmarkStart w:id="46" w:name="_Toc342726209"/>
       <w:r>
         <w:t>Title</w:t>
       </w:r>
@@ -5021,7 +5021,7 @@
       <w:r>
         <w:t xml:space="preserve"> Policy Settings</w:t>
       </w:r>
-      <w:bookmarkEnd w:id="48"/>
+      <w:bookmarkEnd w:id="46"/>
     </w:p>
     <w:p>
       <w:pPr>
@@ -5384,7 +5384,7 @@
       <w:pPr>
         <w:pStyle w:val="BodyText"/>
         <w:rPr>
-          <w:ins w:id="49" w:author="Sumant Tambe" w:date="2012-12-06T11:54:00Z"/>
+          <w:ins w:id="47" w:author="Sumant Tambe" w:date="2012-12-06T11:54:00Z"/>
         </w:rPr>
       </w:pPr>
       <w:r>
@@ -5407,7 +5407,7 @@
       <w:r>
         <w:t>interface has been added</w:t>
       </w:r>
-      <w:ins w:id="50" w:author="Sumant Tambe" w:date="2012-12-06T11:54:00Z">
+      <w:ins w:id="48" w:author="Sumant Tambe" w:date="2012-12-06T11:54:00Z">
         <w:r>
           <w:t xml:space="preserve"> in response to this </w:t>
         </w:r>
@@ -5420,7 +5420,7 @@
       <w:r>
         <w:t xml:space="preserve">. </w:t>
       </w:r>
-      <w:del w:id="51" w:author="Sumant Tambe" w:date="2012-12-06T11:35:00Z">
+      <w:del w:id="49" w:author="Sumant Tambe" w:date="2012-12-06T11:35:00Z">
         <w:r>
           <w:delText xml:space="preserve">Please see </w:delText>
         </w:r>
@@ -5428,7 +5428,7 @@
           <w:delText>section</w:delText>
         </w:r>
       </w:del>
-      <w:ins w:id="52" w:author="Sumant Tambe" w:date="2012-12-06T11:45:00Z">
+      <w:ins w:id="50" w:author="Sumant Tambe" w:date="2012-12-06T11:45:00Z">
         <w:r>
           <w:t xml:space="preserve"> </w:t>
         </w:r>
@@ -5438,12 +5438,12 @@
       <w:pPr>
         <w:pStyle w:val="BodyText"/>
       </w:pPr>
-      <w:ins w:id="53" w:author="Sumant Tambe" w:date="2012-12-06T11:45:00Z">
+      <w:ins w:id="51" w:author="Sumant Tambe" w:date="2012-12-06T11:45:00Z">
         <w:r>
           <w:t>The updated s</w:t>
         </w:r>
       </w:ins>
-      <w:ins w:id="54" w:author="Sumant Tambe" w:date="2012-12-06T11:35:00Z">
+      <w:ins w:id="52" w:author="Sumant Tambe" w:date="2012-12-06T11:35:00Z">
         <w:r>
           <w:t>ection</w:t>
         </w:r>
@@ -5457,22 +5457,22 @@
       <w:r>
         <w:t xml:space="preserve"> </w:t>
       </w:r>
-      <w:del w:id="55" w:author="Sumant Tambe" w:date="2012-12-06T11:45:00Z">
+      <w:del w:id="53" w:author="Sumant Tambe" w:date="2012-12-06T11:45:00Z">
         <w:r>
           <w:delText>in the specification</w:delText>
         </w:r>
       </w:del>
-      <w:ins w:id="56" w:author="Sumant Tambe" w:date="2012-12-06T11:45:00Z">
+      <w:ins w:id="54" w:author="Sumant Tambe" w:date="2012-12-06T11:45:00Z">
         <w:r>
           <w:t>is as follows</w:t>
         </w:r>
       </w:ins>
-      <w:ins w:id="57" w:author="Sumant Tambe" w:date="2012-12-06T11:35:00Z">
+      <w:ins w:id="55" w:author="Sumant Tambe" w:date="2012-12-06T11:35:00Z">
         <w:r>
           <w:t>:</w:t>
         </w:r>
       </w:ins>
-      <w:del w:id="58" w:author="Sumant Tambe" w:date="2012-12-06T11:35:00Z">
+      <w:del w:id="56" w:author="Sumant Tambe" w:date="2012-12-06T11:35:00Z">
         <w:r>
           <w:delText>.</w:delText>
         </w:r>
@@ -5523,7 +5523,7 @@
         <w:t>For instance, “file:///path/to/qos/library”.</w:t>
       </w:r>
       <w:proofErr w:type="gramEnd"/>
-      <w:del w:id="59" w:author="Sumant Tambe" w:date="2012-12-06T11:36:00Z">
+      <w:del w:id="57" w:author="Sumant Tambe" w:date="2012-12-06T11:36:00Z">
         <w:r>
           <w:delText xml:space="preserve"> </w:delText>
         </w:r>
@@ -5534,10 +5534,10 @@
         <w:pStyle w:val="Body"/>
         <w:ind w:left="720"/>
         <w:rPr>
-          <w:ins w:id="60" w:author="Sumant Tambe" w:date="2012-12-06T11:40:00Z"/>
-        </w:rPr>
-      </w:pPr>
-      <w:ins w:id="61" w:author="Sumant Tambe" w:date="2012-12-06T11:40:00Z">
+          <w:ins w:id="58" w:author="Sumant Tambe" w:date="2012-12-06T11:40:00Z"/>
+        </w:rPr>
+      </w:pPr>
+      <w:ins w:id="59" w:author="Sumant Tambe" w:date="2012-12-06T11:40:00Z">
         <w:r>
           <w:t xml:space="preserve">An instance of </w:t>
         </w:r>
@@ -5545,7 +5545,7 @@
         <w:r>
           <w:rPr>
             <w:rFonts w:ascii="Courier New" w:hAnsi="Courier New" w:cs="Courier New"/>
-            <w:rPrChange w:id="62" w:author="Sumant Tambe" w:date="2012-12-06T11:45:00Z">
+            <w:rPrChange w:id="60" w:author="Sumant Tambe" w:date="2012-12-06T11:45:00Z">
               <w:rPr/>
             </w:rPrChange>
           </w:rPr>
@@ -5559,7 +5559,7 @@
         <w:r>
           <w:rPr>
             <w:rFonts w:ascii="Courier New" w:hAnsi="Courier New" w:cs="Courier New"/>
-            <w:rPrChange w:id="63" w:author="Sumant Tambe" w:date="2012-12-06T11:45:00Z">
+            <w:rPrChange w:id="61" w:author="Sumant Tambe" w:date="2012-12-06T11:45:00Z">
               <w:rPr/>
             </w:rPrChange>
           </w:rPr>
@@ -5576,13 +5576,13 @@
         <w:pStyle w:val="Body"/>
         <w:ind w:left="720"/>
         <w:rPr>
-          <w:ins w:id="64" w:author="Sumant Tambe" w:date="2012-12-06T11:40:00Z"/>
+          <w:ins w:id="62" w:author="Sumant Tambe" w:date="2012-12-06T11:40:00Z"/>
           <w:rFonts w:ascii="Courier New" w:hAnsi="Courier New" w:cs="Courier New"/>
         </w:rPr>
       </w:pPr>
       <w:proofErr w:type="spellStart"/>
       <w:proofErr w:type="gramStart"/>
-      <w:ins w:id="65" w:author="Sumant Tambe" w:date="2012-12-06T11:40:00Z">
+      <w:ins w:id="63" w:author="Sumant Tambe" w:date="2012-12-06T11:40:00Z">
         <w:r>
           <w:rPr>
             <w:rFonts w:ascii="Courier New" w:hAnsi="Courier New" w:cs="Courier New"/>
@@ -5623,7 +5623,7 @@
       <w:pPr>
         <w:pStyle w:val="BodyText"/>
       </w:pPr>
-      <w:ins w:id="66" w:author="Sumant Tambe" w:date="2012-12-06T11:40:00Z">
+      <w:ins w:id="64" w:author="Sumant Tambe" w:date="2012-12-06T11:40:00Z">
         <w:r>
           <w:t xml:space="preserve">The </w:t>
         </w:r>
@@ -5649,10 +5649,7 @@
         </w:r>
         <w:proofErr w:type="spellEnd"/>
         <w:r>
-          <w:t>.</w:t>
-        </w:r>
-        <w:r>
-          <w:t>]</w:t>
+          <w:t>.]</w:t>
         </w:r>
         <w:proofErr w:type="gramStart"/>
         <w:r>
@@ -5688,53 +5685,53 @@
         <w:pStyle w:val="BodyText"/>
       </w:pPr>
       <w:r>
+        <w:t xml:space="preserve">These changes are also available in </w:t>
+      </w:r>
+      <w:del w:id="65" w:author="Sumant Tambe" w:date="2012-12-06T11:52:00Z">
+        <w:r>
+          <w:delText xml:space="preserve">the attached </w:delText>
+        </w:r>
+      </w:del>
+      <w:r>
+        <w:t>file diff_omg_issue_1</w:t>
+      </w:r>
+      <w:r>
+        <w:t>5966</w:t>
+      </w:r>
+      <w:r>
+        <w:t>.txt</w:t>
+      </w:r>
+      <w:ins w:id="66" w:author="Sumant Tambe" w:date="2012-12-06T11:53:00Z">
+        <w:r>
+          <w:t xml:space="preserve"> in </w:t>
+        </w:r>
+        <w:proofErr w:type="spellStart"/>
+        <w:r>
+          <w:t>ptc</w:t>
+        </w:r>
+        <w:proofErr w:type="spellEnd"/>
+        <w:r>
+          <w:t>/2012-12-0</w:t>
+        </w:r>
+      </w:ins>
+      <w:ins w:id="67" w:author="Sumant Tambe" w:date="2012-12-06T14:42:00Z">
+        <w:r>
+          <w:t>8 (issue_diffs.zip)</w:t>
+        </w:r>
+      </w:ins>
+      <w:r>
+        <w:t>.</w:t>
+      </w:r>
+    </w:p>
+    <w:p>
+      <w:pPr>
+        <w:pStyle w:val="OMGDisposition"/>
+        <w:rPr>
+          <w:b w:val="0"/>
+        </w:rPr>
+      </w:pPr>
+      <w:r>
         <w:lastRenderedPageBreak/>
-        <w:t xml:space="preserve">These changes are also available in </w:t>
-      </w:r>
-      <w:del w:id="67" w:author="Sumant Tambe" w:date="2012-12-06T11:52:00Z">
-        <w:r>
-          <w:delText xml:space="preserve">the attached </w:delText>
-        </w:r>
-      </w:del>
-      <w:r>
-        <w:t>file diff_omg_issue_1</w:t>
-      </w:r>
-      <w:r>
-        <w:t>5966</w:t>
-      </w:r>
-      <w:r>
-        <w:t>.txt</w:t>
-      </w:r>
-      <w:ins w:id="68" w:author="Sumant Tambe" w:date="2012-12-06T11:53:00Z">
-        <w:r>
-          <w:t xml:space="preserve"> in </w:t>
-        </w:r>
-        <w:proofErr w:type="spellStart"/>
-        <w:r>
-          <w:t>ptc</w:t>
-        </w:r>
-        <w:proofErr w:type="spellEnd"/>
-        <w:r>
-          <w:t>/2012-12-0</w:t>
-        </w:r>
-      </w:ins>
-      <w:ins w:id="69" w:author="Sumant Tambe" w:date="2012-12-06T14:42:00Z">
-        <w:r>
-          <w:t>8 (issue_diffs.zip)</w:t>
-        </w:r>
-      </w:ins>
-      <w:r>
-        <w:t>.</w:t>
-      </w:r>
-    </w:p>
-    <w:p>
-      <w:pPr>
-        <w:pStyle w:val="OMGDisposition"/>
-        <w:rPr>
-          <w:b w:val="0"/>
-        </w:rPr>
-      </w:pPr>
-      <w:r>
         <w:t xml:space="preserve">Proposed </w:t>
       </w:r>
       <w:r>
@@ -5769,7 +5766,7 @@
       <w:pPr>
         <w:pStyle w:val="OMGIssueNO"/>
       </w:pPr>
-      <w:bookmarkStart w:id="70" w:name="_Toc342573688"/>
+      <w:bookmarkStart w:id="68" w:name="_Toc342726210"/>
       <w:r>
         <w:lastRenderedPageBreak/>
         <w:t xml:space="preserve">OMG Issue No: </w:t>
@@ -5777,13 +5774,13 @@
       <w:r>
         <w:t>15968</w:t>
       </w:r>
-      <w:bookmarkEnd w:id="70"/>
+      <w:bookmarkEnd w:id="68"/>
     </w:p>
     <w:p>
       <w:pPr>
         <w:pStyle w:val="OMGTitle"/>
       </w:pPr>
-      <w:bookmarkStart w:id="71" w:name="_Toc342573689"/>
+      <w:bookmarkStart w:id="69" w:name="_Toc342726211"/>
       <w:r>
         <w:t>Title</w:t>
       </w:r>
@@ -5796,7 +5793,7 @@
       <w:r>
         <w:t>formal description of how topic types are mapped to Java classes needed</w:t>
       </w:r>
-      <w:bookmarkEnd w:id="71"/>
+      <w:bookmarkEnd w:id="69"/>
     </w:p>
     <w:p>
       <w:pPr>
@@ -5884,11 +5881,11 @@
       <w:pPr>
         <w:pStyle w:val="BodyText"/>
         <w:rPr>
-          <w:ins w:id="72" w:author="Sumant Tambe" w:date="2012-12-06T15:17:00Z"/>
+          <w:ins w:id="70" w:author="Sumant Tambe" w:date="2012-12-06T15:17:00Z"/>
           <w:b/>
         </w:rPr>
       </w:pPr>
-      <w:ins w:id="73" w:author="Sumant Tambe" w:date="2012-12-06T15:17:00Z">
+      <w:ins w:id="71" w:author="Sumant Tambe" w:date="2012-12-06T15:17:00Z">
         <w:r>
           <w:rPr>
             <w:b/>
@@ -5901,21 +5898,21 @@
       <w:pPr>
         <w:pStyle w:val="BodyText"/>
         <w:rPr>
-          <w:ins w:id="74" w:author="Sumant Tambe" w:date="2012-12-06T15:17:00Z"/>
-          <w:rPrChange w:id="75" w:author="Sumant Tambe" w:date="2012-12-06T15:17:00Z">
+          <w:ins w:id="72" w:author="Sumant Tambe" w:date="2012-12-06T15:17:00Z"/>
+          <w:rPrChange w:id="73" w:author="Sumant Tambe" w:date="2012-12-06T15:17:00Z">
             <w:rPr>
-              <w:ins w:id="76" w:author="Sumant Tambe" w:date="2012-12-06T15:17:00Z"/>
+              <w:ins w:id="74" w:author="Sumant Tambe" w:date="2012-12-06T15:17:00Z"/>
               <w:b/>
             </w:rPr>
           </w:rPrChange>
         </w:rPr>
       </w:pPr>
-      <w:ins w:id="77" w:author="Sumant Tambe" w:date="2012-12-06T15:17:00Z">
+      <w:ins w:id="75" w:author="Sumant Tambe" w:date="2012-12-06T15:17:00Z">
         <w:r>
           <w:t xml:space="preserve">Section 9 has been </w:t>
         </w:r>
       </w:ins>
-      <w:ins w:id="78" w:author="Sumant Tambe" w:date="2012-12-06T15:18:00Z">
+      <w:ins w:id="76" w:author="Sumant Tambe" w:date="2012-12-06T15:18:00Z">
         <w:r>
           <w:t>introduced in the specification document that describes the mapping formally. The section has been rep</w:t>
         </w:r>
@@ -5927,57 +5924,90 @@
     <w:p>
       <w:pPr>
         <w:rPr>
-          <w:ins w:id="79" w:author="Sumant Tambe" w:date="2012-12-06T15:17:00Z"/>
-        </w:rPr>
-      </w:pPr>
-      <w:bookmarkStart w:id="80" w:name="_Toc182385792"/>
-      <w:ins w:id="81" w:author="Sumant Tambe" w:date="2012-12-06T15:18:00Z">
+          <w:ins w:id="77" w:author="Sumant Tambe" w:date="2012-12-06T15:17:00Z"/>
+        </w:rPr>
+      </w:pPr>
+      <w:bookmarkStart w:id="78" w:name="_Toc182385792"/>
+      <w:ins w:id="79" w:author="Sumant Tambe" w:date="2012-12-06T15:18:00Z">
         <w:r>
           <w:t xml:space="preserve">9. </w:t>
         </w:r>
       </w:ins>
-      <w:ins w:id="82" w:author="Sumant Tambe" w:date="2012-12-06T15:17:00Z">
+      <w:ins w:id="80" w:author="Sumant Tambe" w:date="2012-12-06T15:17:00Z">
         <w:r>
           <w:t xml:space="preserve">Improved Plain Language Binding for </w:t>
         </w:r>
-        <w:bookmarkEnd w:id="80"/>
+        <w:bookmarkEnd w:id="78"/>
         <w:r>
           <w:t>Java</w:t>
         </w:r>
       </w:ins>
     </w:p>
     <w:p>
-      <w:bookmarkStart w:id="83" w:name="_Toc182385793"/>
-    </w:p>
-    <w:p>
-      <w:pPr>
-        <w:rPr>
-          <w:ins w:id="84" w:author="Sumant Tambe" w:date="2012-12-06T15:17:00Z"/>
-        </w:rPr>
-      </w:pPr>
-      <w:ins w:id="85" w:author="Sumant Tambe" w:date="2012-12-06T15:19:00Z">
+      <w:bookmarkStart w:id="81" w:name="_Toc182385793"/>
+    </w:p>
+    <w:p>
+      <w:pPr>
+        <w:rPr>
+          <w:ins w:id="82" w:author="Sumant Tambe" w:date="2012-12-06T15:17:00Z"/>
+        </w:rPr>
+      </w:pPr>
+      <w:ins w:id="83" w:author="Sumant Tambe" w:date="2012-12-06T15:19:00Z">
         <w:r>
           <w:t xml:space="preserve">9.1 </w:t>
         </w:r>
       </w:ins>
       <w:proofErr w:type="spellStart"/>
-      <w:ins w:id="86" w:author="Sumant Tambe" w:date="2012-12-06T15:17:00Z">
+      <w:ins w:id="84" w:author="Sumant Tambe" w:date="2012-12-06T15:17:00Z">
         <w:r>
           <w:t>TypeMapping</w:t>
         </w:r>
-        <w:bookmarkEnd w:id="83"/>
+        <w:bookmarkEnd w:id="81"/>
         <w:proofErr w:type="spellEnd"/>
       </w:ins>
     </w:p>
     <w:p>
       <w:pPr>
         <w:rPr>
+          <w:ins w:id="85" w:author="Sumant Tambe" w:date="2012-12-06T15:17:00Z"/>
+        </w:rPr>
+      </w:pPr>
+      <w:ins w:id="86" w:author="Sumant Tambe" w:date="2012-12-06T15:17:00Z">
+        <w:r>
+          <w:t>The type system for DDS topic types is defined by the Extensible and Dynamic Topic Types for DDS specification [DDS-</w:t>
+        </w:r>
+        <w:proofErr w:type="spellStart"/>
+        <w:r>
+          <w:t>XTypes</w:t>
+        </w:r>
+        <w:proofErr w:type="spellEnd"/>
+        <w:r>
+          <w:t>].</w:t>
+        </w:r>
+      </w:ins>
+    </w:p>
+    <w:p>
+      <w:pPr>
+        <w:rPr>
           <w:ins w:id="87" w:author="Sumant Tambe" w:date="2012-12-06T15:17:00Z"/>
         </w:rPr>
       </w:pPr>
-      <w:ins w:id="88" w:author="Sumant Tambe" w:date="2012-12-06T15:17:00Z">
-        <w:r>
-          <w:t>The type system for DDS topic types is defined by the Extensible and Dynamic Topic Types for DDS specification [DDS-</w:t>
+    </w:p>
+    <w:p>
+      <w:pPr>
+        <w:rPr>
+          <w:ins w:id="88" w:author="Sumant Tambe" w:date="2012-12-06T15:17:00Z"/>
+        </w:rPr>
+      </w:pPr>
+      <w:ins w:id="89" w:author="Sumant Tambe" w:date="2012-12-06T15:17:00Z">
+        <w:r>
+          <w:t xml:space="preserve">This section defines the set of rules to be used in order to map abstract DDS topic types into </w:t>
+        </w:r>
+        <w:r>
+          <w:t>Java</w:t>
+        </w:r>
+        <w:r>
+          <w:t xml:space="preserve"> types that can be used by application programmers. Those aspects of the DDS Type System that are not addressed below are as specified in the Plain Language Binding as defined by [DDS- </w:t>
         </w:r>
         <w:proofErr w:type="spellStart"/>
         <w:r>
@@ -5985,89 +6015,56 @@
         </w:r>
         <w:proofErr w:type="spellEnd"/>
         <w:r>
-          <w:t>].</w:t>
+          <w:t>] (which in turn is defined in terms of an IDL</w:t>
+        </w:r>
+        <w:r>
+          <w:t>-</w:t>
+        </w:r>
+        <w:r>
+          <w:t>to-</w:t>
+        </w:r>
+        <w:r>
+          <w:t xml:space="preserve">Java </w:t>
+        </w:r>
+        <w:r>
+          <w:t>mapping</w:t>
+        </w:r>
+        <w:r>
+          <w:t xml:space="preserve"> [Java-MAP]</w:t>
+        </w:r>
+        <w:r>
+          <w:t>).</w:t>
         </w:r>
       </w:ins>
     </w:p>
     <w:p>
-      <w:pPr>
-        <w:rPr>
-          <w:ins w:id="89" w:author="Sumant Tambe" w:date="2012-12-06T15:17:00Z"/>
-        </w:rPr>
-      </w:pPr>
-    </w:p>
-    <w:p>
-      <w:pPr>
-        <w:rPr>
-          <w:ins w:id="90" w:author="Sumant Tambe" w:date="2012-12-06T15:17:00Z"/>
-        </w:rPr>
-      </w:pPr>
-      <w:ins w:id="91" w:author="Sumant Tambe" w:date="2012-12-06T15:17:00Z">
-        <w:r>
-          <w:t xml:space="preserve">This section defines the set of rules to be used in order to map abstract DDS topic types into </w:t>
-        </w:r>
-        <w:r>
-          <w:t>Java</w:t>
-        </w:r>
-        <w:r>
-          <w:t xml:space="preserve"> types that can be used by application programmers. Those aspects of the DDS Type System that are not addressed below are as specified in the Plain Language Binding as defined by [DDS- </w:t>
-        </w:r>
-        <w:proofErr w:type="spellStart"/>
-        <w:r>
-          <w:t>XTypes</w:t>
-        </w:r>
-        <w:proofErr w:type="spellEnd"/>
-        <w:r>
-          <w:t>] (which in turn is defined in terms of an IDL</w:t>
-        </w:r>
-        <w:r>
-          <w:t>-</w:t>
-        </w:r>
-        <w:r>
-          <w:t>to-</w:t>
-        </w:r>
-        <w:r>
-          <w:t xml:space="preserve">Java </w:t>
-        </w:r>
-        <w:r>
-          <w:t>mapping</w:t>
-        </w:r>
-        <w:r>
-          <w:t xml:space="preserve"> [Java-MAP]</w:t>
-        </w:r>
-        <w:r>
-          <w:t>).</w:t>
+      <w:bookmarkStart w:id="90" w:name="_Toc182385794"/>
+    </w:p>
+    <w:p>
+      <w:pPr>
+        <w:rPr>
+          <w:ins w:id="91" w:author="Sumant Tambe" w:date="2012-12-06T15:17:00Z"/>
+        </w:rPr>
+      </w:pPr>
+      <w:ins w:id="92" w:author="Sumant Tambe" w:date="2012-12-06T15:19:00Z">
+        <w:r>
+          <w:t xml:space="preserve">9.1.1 </w:t>
         </w:r>
       </w:ins>
-    </w:p>
-    <w:p>
-      <w:bookmarkStart w:id="92" w:name="_Toc182385794"/>
-    </w:p>
-    <w:p>
-      <w:pPr>
-        <w:rPr>
-          <w:ins w:id="93" w:author="Sumant Tambe" w:date="2012-12-06T15:17:00Z"/>
-        </w:rPr>
-      </w:pPr>
-      <w:ins w:id="94" w:author="Sumant Tambe" w:date="2012-12-06T15:19:00Z">
-        <w:r>
-          <w:t xml:space="preserve">9.1.1 </w:t>
-        </w:r>
+      <w:ins w:id="93" w:author="Sumant Tambe" w:date="2012-12-06T15:17:00Z">
+        <w:r>
+          <w:t>Mapping Aggregation Types</w:t>
+        </w:r>
+        <w:bookmarkEnd w:id="90"/>
       </w:ins>
+    </w:p>
+    <w:p>
+      <w:pPr>
+        <w:rPr>
+          <w:ins w:id="94" w:author="Sumant Tambe" w:date="2012-12-06T15:17:00Z"/>
+        </w:rPr>
+      </w:pPr>
       <w:ins w:id="95" w:author="Sumant Tambe" w:date="2012-12-06T15:17:00Z">
-        <w:r>
-          <w:t>Mapping Aggregation Types</w:t>
-        </w:r>
-        <w:bookmarkEnd w:id="92"/>
-      </w:ins>
-    </w:p>
-    <w:p>
-      <w:pPr>
-        <w:rPr>
-          <w:ins w:id="96" w:author="Sumant Tambe" w:date="2012-12-06T15:17:00Z"/>
-        </w:rPr>
-      </w:pPr>
-      <w:ins w:id="97" w:author="Sumant Tambe" w:date="2012-12-06T15:17:00Z">
         <w:r>
           <w:t xml:space="preserve">DDS aggregation types shall be mapped to a </w:t>
         </w:r>
@@ -6119,20 +6116,46 @@
     <w:p>
       <w:pPr>
         <w:rPr>
-          <w:ins w:id="98" w:author="Sumant Tambe" w:date="2012-12-06T15:17:00Z"/>
-        </w:rPr>
-      </w:pPr>
-      <w:ins w:id="99" w:author="Sumant Tambe" w:date="2012-12-06T15:19:00Z">
+          <w:ins w:id="96" w:author="Sumant Tambe" w:date="2012-12-06T15:17:00Z"/>
+        </w:rPr>
+      </w:pPr>
+      <w:ins w:id="97" w:author="Sumant Tambe" w:date="2012-12-06T15:19:00Z">
         <w:r>
           <w:t xml:space="preserve">9.1.2 </w:t>
         </w:r>
       </w:ins>
+      <w:ins w:id="98" w:author="Sumant Tambe" w:date="2012-12-06T15:17:00Z">
+        <w:r>
+          <w:t xml:space="preserve">Mapping </w:t>
+        </w:r>
+        <w:r>
+          <w:t>Sequences and Arrays</w:t>
+        </w:r>
+      </w:ins>
+    </w:p>
+    <w:p>
+      <w:pPr>
+        <w:rPr>
+          <w:ins w:id="99" w:author="Sumant Tambe" w:date="2012-12-06T15:17:00Z"/>
+        </w:rPr>
+      </w:pPr>
       <w:ins w:id="100" w:author="Sumant Tambe" w:date="2012-12-06T15:17:00Z">
         <w:r>
-          <w:t xml:space="preserve">Mapping </w:t>
-        </w:r>
-        <w:r>
-          <w:t>Sequences and Arrays</w:t>
+          <w:t xml:space="preserve">Unbounded </w:t>
+        </w:r>
+        <w:r>
+          <w:t xml:space="preserve">DDS </w:t>
+        </w:r>
+        <w:r>
+          <w:t xml:space="preserve">sequences are mapped to Collection&lt;E&gt; interface. The state is encapsulated and getters/setters are provided through bean style property </w:t>
+        </w:r>
+        <w:proofErr w:type="spellStart"/>
+        <w:r>
+          <w:t>accessors</w:t>
+        </w:r>
+        <w:proofErr w:type="spellEnd"/>
+        <w:r>
+          <w:t>. Bounded sequences and arrays are mapped to Java arrays.</w:t>
         </w:r>
       </w:ins>
     </w:p>
@@ -6140,32 +6163,6 @@
       <w:pPr>
         <w:rPr>
           <w:ins w:id="101" w:author="Sumant Tambe" w:date="2012-12-06T15:17:00Z"/>
-        </w:rPr>
-      </w:pPr>
-      <w:ins w:id="102" w:author="Sumant Tambe" w:date="2012-12-06T15:17:00Z">
-        <w:r>
-          <w:t xml:space="preserve">Unbounded </w:t>
-        </w:r>
-        <w:r>
-          <w:t xml:space="preserve">DDS </w:t>
-        </w:r>
-        <w:r>
-          <w:t xml:space="preserve">sequences are mapped to Collection&lt;E&gt; interface. The state is encapsulated and getters/setters are provided through bean style property </w:t>
-        </w:r>
-        <w:proofErr w:type="spellStart"/>
-        <w:r>
-          <w:t>accessors</w:t>
-        </w:r>
-        <w:proofErr w:type="spellEnd"/>
-        <w:r>
-          <w:t>. Bounded sequences and arrays are mapped to Java arrays.</w:t>
-        </w:r>
-      </w:ins>
-    </w:p>
-    <w:p>
-      <w:pPr>
-        <w:rPr>
-          <w:ins w:id="103" w:author="Sumant Tambe" w:date="2012-12-06T15:17:00Z"/>
         </w:rPr>
       </w:pPr>
     </w:p>
@@ -6330,7 +6327,7 @@
         </w:rPr>
         <w:t xml:space="preserve"> </w:t>
       </w:r>
-      <w:del w:id="104" w:author="Sumant Tambe" w:date="2012-12-06T15:17:00Z">
+      <w:del w:id="102" w:author="Sumant Tambe" w:date="2012-12-06T15:17:00Z">
         <w:r>
           <w:rPr>
             <w:b/>
@@ -6338,7 +6335,7 @@
           <w:delText>Reject</w:delText>
         </w:r>
       </w:del>
-      <w:ins w:id="105" w:author="Sumant Tambe" w:date="2012-12-06T15:17:00Z">
+      <w:ins w:id="103" w:author="Sumant Tambe" w:date="2012-12-06T15:17:00Z">
         <w:r>
           <w:rPr>
             <w:b/>
@@ -6366,7 +6363,7 @@
         </w:rPr>
         <w:t xml:space="preserve"> </w:t>
       </w:r>
-      <w:del w:id="106" w:author="Sumant Tambe" w:date="2012-12-06T15:17:00Z">
+      <w:del w:id="104" w:author="Sumant Tambe" w:date="2012-12-06T15:17:00Z">
         <w:r>
           <w:delText>Closed</w:delText>
         </w:r>
@@ -6377,7 +6374,7 @@
           <w:delText xml:space="preserve"> No change</w:delText>
         </w:r>
       </w:del>
-      <w:ins w:id="107" w:author="Sumant Tambe" w:date="2012-12-06T15:17:00Z">
+      <w:ins w:id="105" w:author="Sumant Tambe" w:date="2012-12-06T15:17:00Z">
         <w:r>
           <w:t>Resolved</w:t>
         </w:r>
@@ -6390,12 +6387,12 @@
       <w:pPr>
         <w:pStyle w:val="OMGIssueNO"/>
       </w:pPr>
-      <w:bookmarkStart w:id="108" w:name="_Toc342573690"/>
+      <w:bookmarkStart w:id="106" w:name="_Toc342726212"/>
       <w:r>
         <w:lastRenderedPageBreak/>
         <w:t>OMG Issue No: 16529</w:t>
       </w:r>
-      <w:bookmarkEnd w:id="108"/>
+      <w:bookmarkEnd w:id="106"/>
       <w:r>
         <w:t xml:space="preserve"> </w:t>
       </w:r>
@@ -6404,7 +6401,7 @@
       <w:pPr>
         <w:pStyle w:val="OMGTitle"/>
       </w:pPr>
-      <w:bookmarkStart w:id="109" w:name="_Toc342573691"/>
+      <w:bookmarkStart w:id="107" w:name="_Toc342726213"/>
       <w:r>
         <w:t>Title</w:t>
       </w:r>
@@ -6417,7 +6414,7 @@
       <w:r>
         <w:t>Modifiable Types should be removed and replaced by values (e.g. immutable types)</w:t>
       </w:r>
-      <w:bookmarkEnd w:id="109"/>
+      <w:bookmarkEnd w:id="107"/>
     </w:p>
     <w:p>
       <w:pPr>
@@ -6939,7 +6936,7 @@
       <w:pPr>
         <w:pStyle w:val="BodyText"/>
         <w:rPr>
-          <w:ins w:id="110" w:author="Sumant Tambe" w:date="2012-12-06T14:20:00Z"/>
+          <w:ins w:id="108" w:author="Sumant Tambe" w:date="2012-12-06T14:20:00Z"/>
           <w:rStyle w:val="BodyTextChar"/>
           <w:b/>
         </w:rPr>
@@ -6956,15 +6953,15 @@
       <w:pPr>
         <w:pStyle w:val="BodyText"/>
         <w:rPr>
-          <w:ins w:id="111" w:author="Sumant Tambe" w:date="2012-12-06T14:22:00Z"/>
+          <w:ins w:id="109" w:author="Sumant Tambe" w:date="2012-12-06T14:22:00Z"/>
           <w:rStyle w:val="BodyTextChar"/>
         </w:rPr>
       </w:pPr>
-      <w:ins w:id="112" w:author="Sumant Tambe" w:date="2012-12-06T14:20:00Z">
+      <w:ins w:id="110" w:author="Sumant Tambe" w:date="2012-12-06T14:20:00Z">
         <w:r>
           <w:rPr>
             <w:rStyle w:val="BodyTextChar"/>
-            <w:rPrChange w:id="113" w:author="Sumant Tambe" w:date="2012-12-06T14:20:00Z">
+            <w:rPrChange w:id="111" w:author="Sumant Tambe" w:date="2012-12-06T14:20:00Z">
               <w:rPr>
                 <w:rStyle w:val="BodyTextChar"/>
                 <w:b/>
@@ -6974,7 +6971,7 @@
           <w:t xml:space="preserve">Section 7.2.3 </w:t>
         </w:r>
       </w:ins>
-      <w:ins w:id="114" w:author="Sumant Tambe" w:date="2012-12-06T14:21:00Z">
+      <w:ins w:id="112" w:author="Sumant Tambe" w:date="2012-12-06T14:21:00Z">
         <w:r>
           <w:rPr>
             <w:rStyle w:val="BodyTextChar"/>
@@ -6982,11 +6979,11 @@
           <w:t xml:space="preserve">(Value Types) </w:t>
         </w:r>
       </w:ins>
-      <w:ins w:id="115" w:author="Sumant Tambe" w:date="2012-12-06T14:20:00Z">
+      <w:ins w:id="113" w:author="Sumant Tambe" w:date="2012-12-06T14:20:00Z">
         <w:r>
           <w:rPr>
             <w:rStyle w:val="BodyTextChar"/>
-            <w:rPrChange w:id="116" w:author="Sumant Tambe" w:date="2012-12-06T14:20:00Z">
+            <w:rPrChange w:id="114" w:author="Sumant Tambe" w:date="2012-12-06T14:20:00Z">
               <w:rPr>
                 <w:rStyle w:val="BodyTextChar"/>
                 <w:b/>
@@ -7002,7 +6999,7 @@
           <w:t xml:space="preserve"> specification has been updated as a result of this issue resolution. In particular, </w:t>
         </w:r>
       </w:ins>
-      <w:ins w:id="117" w:author="Sumant Tambe" w:date="2012-12-06T14:21:00Z">
+      <w:ins w:id="115" w:author="Sumant Tambe" w:date="2012-12-06T14:21:00Z">
         <w:r>
           <w:rPr>
             <w:rStyle w:val="BodyTextChar"/>
@@ -7028,7 +7025,7 @@
           <w:t xml:space="preserve"> and two sub-bullets under it have been removed because the discussion is no longer pertinent.</w:t>
         </w:r>
       </w:ins>
-      <w:ins w:id="118" w:author="Sumant Tambe" w:date="2012-12-06T14:22:00Z">
+      <w:ins w:id="116" w:author="Sumant Tambe" w:date="2012-12-06T14:22:00Z">
         <w:r>
           <w:rPr>
             <w:rStyle w:val="BodyTextChar"/>
@@ -7036,7 +7033,7 @@
           <w:t xml:space="preserve"> Previously it used </w:t>
         </w:r>
       </w:ins>
-      <w:ins w:id="119" w:author="Sumant Tambe" w:date="2012-12-06T14:46:00Z">
+      <w:ins w:id="117" w:author="Sumant Tambe" w:date="2012-12-06T14:46:00Z">
         <w:r>
           <w:rPr>
             <w:rStyle w:val="BodyTextChar"/>
@@ -7044,7 +7041,7 @@
           <w:t xml:space="preserve">to </w:t>
         </w:r>
       </w:ins>
-      <w:ins w:id="120" w:author="Sumant Tambe" w:date="2012-12-06T14:22:00Z">
+      <w:ins w:id="118" w:author="Sumant Tambe" w:date="2012-12-06T14:22:00Z">
         <w:r>
           <w:rPr>
             <w:rStyle w:val="BodyTextChar"/>
@@ -7052,7 +7049,7 @@
           <w:t>read as follows: Quote</w:t>
         </w:r>
       </w:ins>
-      <w:ins w:id="121" w:author="Sumant Tambe" w:date="2012-12-06T14:23:00Z">
+      <w:ins w:id="119" w:author="Sumant Tambe" w:date="2012-12-06T14:23:00Z">
         <w:r>
           <w:rPr>
             <w:rStyle w:val="BodyTextChar"/>
@@ -7060,7 +7057,7 @@
           <w:t xml:space="preserve"> </w:t>
         </w:r>
       </w:ins>
-      <w:ins w:id="122" w:author="Sumant Tambe" w:date="2012-12-06T14:22:00Z">
+      <w:ins w:id="120" w:author="Sumant Tambe" w:date="2012-12-06T14:22:00Z">
         <w:r>
           <w:rPr>
             <w:rStyle w:val="BodyTextChar"/>
@@ -7073,10 +7070,10 @@
       <w:pPr>
         <w:pStyle w:val="Body"/>
         <w:rPr>
-          <w:ins w:id="123" w:author="Sumant Tambe" w:date="2012-12-06T14:23:00Z"/>
-        </w:rPr>
-      </w:pPr>
-      <w:ins w:id="124" w:author="Sumant Tambe" w:date="2012-12-06T14:23:00Z">
+          <w:ins w:id="121" w:author="Sumant Tambe" w:date="2012-12-06T14:23:00Z"/>
+        </w:rPr>
+      </w:pPr>
+      <w:ins w:id="122" w:author="Sumant Tambe" w:date="2012-12-06T14:23:00Z">
         <w:r>
           <w:t xml:space="preserve">Some value types come in modifiable and </w:t>
         </w:r>
@@ -7122,10 +7119,10 @@
           <w:numId w:val="41"/>
         </w:numPr>
         <w:rPr>
-          <w:ins w:id="125" w:author="Sumant Tambe" w:date="2012-12-06T14:23:00Z"/>
-        </w:rPr>
-      </w:pPr>
-      <w:ins w:id="126" w:author="Sumant Tambe" w:date="2012-12-06T14:23:00Z">
+          <w:ins w:id="123" w:author="Sumant Tambe" w:date="2012-12-06T14:23:00Z"/>
+        </w:rPr>
+      </w:pPr>
+      <w:ins w:id="124" w:author="Sumant Tambe" w:date="2012-12-06T14:23:00Z">
         <w:r>
           <w:t xml:space="preserve">The latter provides an operation </w:t>
         </w:r>
@@ -7164,11 +7161,11 @@
           <w:numId w:val="41"/>
         </w:numPr>
         <w:rPr>
-          <w:ins w:id="127" w:author="Sumant Tambe" w:date="2012-12-06T14:23:00Z"/>
+          <w:ins w:id="125" w:author="Sumant Tambe" w:date="2012-12-06T14:23:00Z"/>
           <w:rFonts w:ascii="MS Serif" w:hAnsi="MS Serif"/>
         </w:rPr>
       </w:pPr>
-      <w:ins w:id="128" w:author="Sumant Tambe" w:date="2012-12-06T14:23:00Z">
+      <w:ins w:id="126" w:author="Sumant Tambe" w:date="2012-12-06T14:23:00Z">
         <w:r>
           <w:t xml:space="preserve">Modifiable value types with </w:t>
         </w:r>
@@ -7203,10 +7200,7 @@
         </w:r>
         <w:proofErr w:type="spellEnd"/>
         <w:r>
-          <w:t xml:space="preserve"> object is desirable, such as when it will be shared among threads without locking.</w:t>
-        </w:r>
-        <w:r>
-          <w:t>] unquote</w:t>
+          <w:t xml:space="preserve"> object is desirable, such as when it will be shared among threads without locking.] unquote</w:t>
         </w:r>
       </w:ins>
     </w:p>
@@ -7214,18 +7208,18 @@
       <w:pPr>
         <w:pStyle w:val="BodyText"/>
         <w:rPr>
-          <w:del w:id="129" w:author="Sumant Tambe" w:date="2012-12-06T14:23:00Z"/>
+          <w:del w:id="127" w:author="Sumant Tambe" w:date="2012-12-06T14:23:00Z"/>
           <w:rStyle w:val="BodyTextChar"/>
           <w:b/>
         </w:rPr>
       </w:pPr>
       <w:proofErr w:type="spellStart"/>
-      <w:ins w:id="130" w:author="Sumant Tambe" w:date="2012-12-06T14:23:00Z">
+      <w:ins w:id="128" w:author="Sumant Tambe" w:date="2012-12-06T14:23:00Z">
         <w:r>
           <w:rPr>
             <w:rStyle w:val="BodyTextChar"/>
             <w:b/>
-            <w:rPrChange w:id="131" w:author="Sumant Tambe" w:date="2012-12-06T14:23:00Z">
+            <w:rPrChange w:id="129" w:author="Sumant Tambe" w:date="2012-12-06T14:23:00Z">
               <w:rPr>
                 <w:rStyle w:val="BodyTextChar"/>
               </w:rPr>
@@ -7502,7 +7496,7 @@
       <w:pPr>
         <w:pStyle w:val="BodyText"/>
         <w:rPr>
-          <w:ins w:id="132" w:author="Sumant Tambe" w:date="2012-12-06T14:46:00Z"/>
+          <w:ins w:id="130" w:author="Sumant Tambe" w:date="2012-12-06T14:46:00Z"/>
         </w:rPr>
       </w:pPr>
       <w:r>
@@ -7524,12 +7518,12 @@
       <w:pPr>
         <w:pStyle w:val="BodyText"/>
       </w:pPr>
-      <w:ins w:id="133" w:author="Sumant Tambe" w:date="2012-12-06T14:46:00Z">
+      <w:ins w:id="131" w:author="Sumant Tambe" w:date="2012-12-06T14:46:00Z">
         <w:r>
           <w:t>There are no source diffs for this issue</w:t>
         </w:r>
       </w:ins>
-      <w:ins w:id="134" w:author="Sumant Tambe" w:date="2012-12-06T14:47:00Z">
+      <w:ins w:id="132" w:author="Sumant Tambe" w:date="2012-12-06T14:47:00Z">
         <w:r>
           <w:t xml:space="preserve">. Please see </w:t>
         </w:r>
@@ -7577,7 +7571,7 @@
       <w:pPr>
         <w:pStyle w:val="OMGIssueNO"/>
       </w:pPr>
-      <w:bookmarkStart w:id="135" w:name="_Toc342573692"/>
+      <w:bookmarkStart w:id="133" w:name="_Toc342726214"/>
       <w:r>
         <w:lastRenderedPageBreak/>
         <w:t xml:space="preserve">OMG Issue No: </w:t>
@@ -7585,7 +7579,7 @@
       <w:r>
         <w:t>16531</w:t>
       </w:r>
-      <w:bookmarkEnd w:id="135"/>
+      <w:bookmarkEnd w:id="133"/>
       <w:r>
         <w:t xml:space="preserve"> </w:t>
       </w:r>
@@ -7594,7 +7588,7 @@
       <w:pPr>
         <w:pStyle w:val="OMGTitle"/>
       </w:pPr>
-      <w:bookmarkStart w:id="136" w:name="_Toc342573693"/>
+      <w:bookmarkStart w:id="134" w:name="_Toc342726215"/>
       <w:r>
         <w:t>Title</w:t>
       </w:r>
@@ -7607,7 +7601,7 @@
       <w:r>
         <w:t>Getting rid of the Bootstrap object</w:t>
       </w:r>
-      <w:bookmarkEnd w:id="136"/>
+      <w:bookmarkEnd w:id="134"/>
     </w:p>
     <w:p>
       <w:pPr>
@@ -7783,10 +7777,10 @@
       <w:pPr>
         <w:pStyle w:val="BodyText"/>
         <w:rPr>
-          <w:ins w:id="137" w:author="Sumant Tambe" w:date="2012-12-06T14:48:00Z"/>
-        </w:rPr>
-      </w:pPr>
-      <w:ins w:id="138" w:author="Sumant Tambe" w:date="2012-12-06T14:48:00Z">
+          <w:ins w:id="135" w:author="Sumant Tambe" w:date="2012-12-06T14:48:00Z"/>
+        </w:rPr>
+      </w:pPr>
+      <w:ins w:id="136" w:author="Sumant Tambe" w:date="2012-12-06T14:48:00Z">
         <w:r>
           <w:rPr>
             <w:b/>
@@ -7825,7 +7819,7 @@
         </w:rPr>
       </w:pPr>
       <w:proofErr w:type="spellStart"/>
-      <w:ins w:id="139" w:author="Sumant Tambe" w:date="2012-12-06T14:48:00Z">
+      <w:ins w:id="137" w:author="Sumant Tambe" w:date="2012-12-06T14:48:00Z">
         <w:r>
           <w:t>ServiceEnvironement</w:t>
         </w:r>
@@ -8512,7 +8506,7 @@
       <w:r>
         <w:t xml:space="preserve">The code changes are also available in </w:t>
       </w:r>
-      <w:del w:id="140" w:author="Sumant Tambe" w:date="2012-12-06T14:41:00Z">
+      <w:del w:id="138" w:author="Sumant Tambe" w:date="2012-12-06T14:41:00Z">
         <w:r>
           <w:delText>attached file</w:delText>
         </w:r>
@@ -8520,32 +8514,32 @@
           <w:delText xml:space="preserve"> </w:delText>
         </w:r>
       </w:del>
+      <w:ins w:id="139" w:author="Sumant Tambe" w:date="2012-12-06T14:41:00Z">
+        <w:r>
+          <w:t>diff_omg_issue_16531</w:t>
+        </w:r>
+        <w:r>
+          <w:t xml:space="preserve">.txt in </w:t>
+        </w:r>
+        <w:proofErr w:type="spellStart"/>
+        <w:r>
+          <w:t>ptc</w:t>
+        </w:r>
+        <w:proofErr w:type="spellEnd"/>
+        <w:r>
+          <w:t>/2012-12-08</w:t>
+        </w:r>
+      </w:ins>
+      <w:ins w:id="140" w:author="Sumant Tambe" w:date="2012-12-06T14:42:00Z">
+        <w:r>
+          <w:t xml:space="preserve"> (issue_diffs.zip)</w:t>
+        </w:r>
+      </w:ins>
       <w:ins w:id="141" w:author="Sumant Tambe" w:date="2012-12-06T14:41:00Z">
         <w:r>
-          <w:t>diff_omg_issue_16531</w:t>
-        </w:r>
-        <w:r>
-          <w:t xml:space="preserve">.txt in </w:t>
-        </w:r>
-        <w:proofErr w:type="spellStart"/>
-        <w:r>
-          <w:t>ptc</w:t>
-        </w:r>
-        <w:proofErr w:type="spellEnd"/>
-        <w:r>
-          <w:t>/2012-12-08</w:t>
+          <w:t>.</w:t>
         </w:r>
       </w:ins>
-      <w:ins w:id="142" w:author="Sumant Tambe" w:date="2012-12-06T14:42:00Z">
-        <w:r>
-          <w:t xml:space="preserve"> (issue_diffs.zip)</w:t>
-        </w:r>
-      </w:ins>
-      <w:ins w:id="143" w:author="Sumant Tambe" w:date="2012-12-06T14:41:00Z">
-        <w:r>
-          <w:t>.</w:t>
-        </w:r>
-      </w:ins>
     </w:p>
     <w:p>
       <w:pPr>
@@ -8582,7 +8576,7 @@
       <w:pPr>
         <w:pStyle w:val="OMGIssueNO"/>
       </w:pPr>
-      <w:bookmarkStart w:id="144" w:name="_Toc342573694"/>
+      <w:bookmarkStart w:id="142" w:name="_Toc342726216"/>
       <w:r>
         <w:lastRenderedPageBreak/>
         <w:t xml:space="preserve">OMG Issue No: </w:t>
@@ -8593,7 +8587,7 @@
       <w:r>
         <w:t>6535</w:t>
       </w:r>
-      <w:bookmarkEnd w:id="144"/>
+      <w:bookmarkEnd w:id="142"/>
       <w:r>
         <w:t xml:space="preserve"> </w:t>
       </w:r>
@@ -8602,7 +8596,7 @@
       <w:pPr>
         <w:pStyle w:val="OMGTitle"/>
       </w:pPr>
-      <w:bookmarkStart w:id="145" w:name="_Toc342573695"/>
+      <w:bookmarkStart w:id="143" w:name="_Toc342726217"/>
       <w:r>
         <w:t>Title</w:t>
       </w:r>
@@ -8615,7 +8609,7 @@
       <w:r>
         <w:t>Large Number of Spurious Import</w:t>
       </w:r>
-      <w:bookmarkEnd w:id="145"/>
+      <w:bookmarkEnd w:id="143"/>
     </w:p>
     <w:p>
       <w:pPr>
@@ -8841,10 +8835,10 @@
       <w:pPr>
         <w:pStyle w:val="BodyText"/>
         <w:rPr>
-          <w:ins w:id="146" w:author="Sumant Tambe" w:date="2012-12-06T14:49:00Z"/>
-        </w:rPr>
-      </w:pPr>
-      <w:ins w:id="147" w:author="Sumant Tambe" w:date="2012-12-06T14:48:00Z">
+          <w:ins w:id="144" w:author="Sumant Tambe" w:date="2012-12-06T14:49:00Z"/>
+        </w:rPr>
+      </w:pPr>
+      <w:ins w:id="145" w:author="Sumant Tambe" w:date="2012-12-06T14:48:00Z">
         <w:r>
           <w:t>There are no changes in the specification document for this issue.</w:t>
         </w:r>
@@ -8854,20 +8848,20 @@
       <w:pPr>
         <w:pStyle w:val="BodyText"/>
         <w:rPr>
-          <w:ins w:id="148" w:author="Sumant Tambe" w:date="2012-12-06T14:48:00Z"/>
+          <w:ins w:id="146" w:author="Sumant Tambe" w:date="2012-12-06T14:48:00Z"/>
           <w:b/>
-          <w:rPrChange w:id="149" w:author="Sumant Tambe" w:date="2012-12-06T14:49:00Z">
+          <w:rPrChange w:id="147" w:author="Sumant Tambe" w:date="2012-12-06T14:49:00Z">
             <w:rPr>
-              <w:ins w:id="150" w:author="Sumant Tambe" w:date="2012-12-06T14:48:00Z"/>
+              <w:ins w:id="148" w:author="Sumant Tambe" w:date="2012-12-06T14:48:00Z"/>
             </w:rPr>
           </w:rPrChange>
         </w:rPr>
       </w:pPr>
-      <w:ins w:id="151" w:author="Sumant Tambe" w:date="2012-12-06T14:49:00Z">
+      <w:ins w:id="149" w:author="Sumant Tambe" w:date="2012-12-06T14:49:00Z">
         <w:r>
           <w:rPr>
             <w:b/>
-            <w:rPrChange w:id="152" w:author="Sumant Tambe" w:date="2012-12-06T14:49:00Z">
+            <w:rPrChange w:id="150" w:author="Sumant Tambe" w:date="2012-12-06T14:49:00Z">
               <w:rPr/>
             </w:rPrChange>
           </w:rPr>
@@ -9009,7 +9003,7 @@
       <w:pPr>
         <w:pStyle w:val="OMGIssueNO"/>
       </w:pPr>
-      <w:bookmarkStart w:id="153" w:name="_Toc342573696"/>
+      <w:bookmarkStart w:id="151" w:name="_Toc342726218"/>
       <w:r>
         <w:lastRenderedPageBreak/>
         <w:t xml:space="preserve">OMG Issue No: </w:t>
@@ -9020,7 +9014,7 @@
       <w:r>
         <w:t>6536</w:t>
       </w:r>
-      <w:bookmarkEnd w:id="153"/>
+      <w:bookmarkEnd w:id="151"/>
       <w:r>
         <w:t xml:space="preserve"> </w:t>
       </w:r>
@@ -9029,7 +9023,7 @@
       <w:pPr>
         <w:pStyle w:val="OMGTitle"/>
       </w:pPr>
-      <w:bookmarkStart w:id="154" w:name="_Toc342573697"/>
+      <w:bookmarkStart w:id="152" w:name="_Toc342726219"/>
       <w:r>
         <w:t>Title</w:t>
       </w:r>
@@ -9047,7 +9041,7 @@
       <w:r>
         <w:t xml:space="preserve"> DSL Needed</w:t>
       </w:r>
-      <w:bookmarkEnd w:id="154"/>
+      <w:bookmarkEnd w:id="152"/>
     </w:p>
     <w:p>
       <w:pPr>
@@ -9816,7 +9810,7 @@
       <w:pPr>
         <w:pStyle w:val="BodyText"/>
         <w:rPr>
-          <w:ins w:id="155" w:author="Sumant Tambe" w:date="2012-12-06T14:50:00Z"/>
+          <w:ins w:id="153" w:author="Sumant Tambe" w:date="2012-12-06T14:50:00Z"/>
         </w:rPr>
       </w:pPr>
       <w:r>
@@ -9830,12 +9824,12 @@
       <w:r>
         <w:t xml:space="preserve"> DSL</w:t>
       </w:r>
-      <w:ins w:id="156" w:author="Sumant Tambe" w:date="2012-12-06T14:50:00Z">
+      <w:ins w:id="154" w:author="Sumant Tambe" w:date="2012-12-06T14:50:00Z">
         <w:r>
           <w:t xml:space="preserve"> as follows:</w:t>
         </w:r>
       </w:ins>
-      <w:del w:id="157" w:author="Sumant Tambe" w:date="2012-12-06T14:50:00Z">
+      <w:del w:id="155" w:author="Sumant Tambe" w:date="2012-12-06T14:50:00Z">
         <w:r>
           <w:delText xml:space="preserve">. </w:delText>
         </w:r>
@@ -9845,10 +9839,10 @@
       <w:pPr>
         <w:pStyle w:val="Body"/>
         <w:rPr>
-          <w:ins w:id="158" w:author="Sumant Tambe" w:date="2012-12-06T14:50:00Z"/>
-        </w:rPr>
-      </w:pPr>
-      <w:ins w:id="159" w:author="Sumant Tambe" w:date="2012-12-06T14:50:00Z">
+          <w:ins w:id="156" w:author="Sumant Tambe" w:date="2012-12-06T14:50:00Z"/>
+        </w:rPr>
+      </w:pPr>
+      <w:ins w:id="157" w:author="Sumant Tambe" w:date="2012-12-06T14:50:00Z">
         <w:r>
           <w:t xml:space="preserve">Modifying </w:t>
         </w:r>
@@ -9995,12 +9989,12 @@
         </w:pBdr>
         <w:shd w:val="solid" w:color="F2F2F2" w:fill="auto"/>
         <w:rPr>
-          <w:ins w:id="160" w:author="Sumant Tambe" w:date="2012-12-06T14:50:00Z"/>
+          <w:ins w:id="158" w:author="Sumant Tambe" w:date="2012-12-06T14:50:00Z"/>
           <w:b/>
           <w:sz w:val="16"/>
         </w:rPr>
       </w:pPr>
-      <w:ins w:id="161" w:author="Sumant Tambe" w:date="2012-12-06T14:50:00Z">
+      <w:ins w:id="159" w:author="Sumant Tambe" w:date="2012-12-06T14:50:00Z">
         <w:r>
           <w:rPr>
             <w:b/>
@@ -10021,13 +10015,13 @@
         </w:pBdr>
         <w:shd w:val="solid" w:color="F2F2F2" w:fill="auto"/>
         <w:rPr>
-          <w:ins w:id="162" w:author="Sumant Tambe" w:date="2012-12-06T14:50:00Z"/>
+          <w:ins w:id="160" w:author="Sumant Tambe" w:date="2012-12-06T14:50:00Z"/>
           <w:b/>
           <w:sz w:val="20"/>
         </w:rPr>
       </w:pPr>
       <w:proofErr w:type="spellStart"/>
-      <w:ins w:id="163" w:author="Sumant Tambe" w:date="2012-12-06T14:50:00Z">
+      <w:ins w:id="161" w:author="Sumant Tambe" w:date="2012-12-06T14:50:00Z">
         <w:r>
           <w:rPr>
             <w:b/>
@@ -10072,13 +10066,13 @@
         </w:pBdr>
         <w:shd w:val="solid" w:color="F2F2F2" w:fill="auto"/>
         <w:rPr>
-          <w:ins w:id="164" w:author="Sumant Tambe" w:date="2012-12-06T14:50:00Z"/>
+          <w:ins w:id="162" w:author="Sumant Tambe" w:date="2012-12-06T14:50:00Z"/>
           <w:b/>
           <w:sz w:val="20"/>
         </w:rPr>
       </w:pPr>
       <w:proofErr w:type="spellStart"/>
-      <w:ins w:id="165" w:author="Sumant Tambe" w:date="2012-12-06T14:50:00Z">
+      <w:ins w:id="163" w:author="Sumant Tambe" w:date="2012-12-06T14:50:00Z">
         <w:r>
           <w:rPr>
             <w:b/>
@@ -10184,10 +10178,10 @@
         </w:pBdr>
         <w:shd w:val="solid" w:color="F2F2F2" w:fill="auto"/>
         <w:rPr>
-          <w:ins w:id="166" w:author="Sumant Tambe" w:date="2012-12-06T14:50:00Z"/>
-        </w:rPr>
-      </w:pPr>
-      <w:ins w:id="167" w:author="Sumant Tambe" w:date="2012-12-06T14:50:00Z">
+          <w:ins w:id="164" w:author="Sumant Tambe" w:date="2012-12-06T14:50:00Z"/>
+        </w:rPr>
+      </w:pPr>
+      <w:ins w:id="165" w:author="Sumant Tambe" w:date="2012-12-06T14:50:00Z">
         <w:r>
           <w:t>Design Rationale (non-normative)</w:t>
         </w:r>
@@ -10208,10 +10202,10 @@
         </w:pBdr>
         <w:shd w:val="solid" w:color="F2F2F2" w:fill="auto"/>
         <w:rPr>
-          <w:ins w:id="168" w:author="Sumant Tambe" w:date="2012-12-06T14:50:00Z"/>
-        </w:rPr>
-      </w:pPr>
-      <w:ins w:id="169" w:author="Sumant Tambe" w:date="2012-12-06T14:50:00Z">
+          <w:ins w:id="166" w:author="Sumant Tambe" w:date="2012-12-06T14:50:00Z"/>
+        </w:rPr>
+      </w:pPr>
+      <w:ins w:id="167" w:author="Sumant Tambe" w:date="2012-12-06T14:50:00Z">
         <w:r>
           <w:t xml:space="preserve">The </w:t>
         </w:r>
@@ -10241,10 +10235,10 @@
         </w:pBdr>
         <w:shd w:val="solid" w:color="F2F2F2" w:fill="auto"/>
         <w:rPr>
-          <w:ins w:id="170" w:author="Sumant Tambe" w:date="2012-12-06T14:50:00Z"/>
-        </w:rPr>
-      </w:pPr>
-      <w:ins w:id="171" w:author="Sumant Tambe" w:date="2012-12-06T14:50:00Z">
+          <w:ins w:id="168" w:author="Sumant Tambe" w:date="2012-12-06T14:50:00Z"/>
+        </w:rPr>
+      </w:pPr>
+      <w:ins w:id="169" w:author="Sumant Tambe" w:date="2012-12-06T14:50:00Z">
         <w:r>
           <w:t xml:space="preserve">The immutable result of </w:t>
         </w:r>
@@ -10274,11 +10268,11 @@
         </w:pBdr>
         <w:shd w:val="solid" w:color="F2F2F2" w:fill="auto"/>
         <w:rPr>
-          <w:ins w:id="172" w:author="Sumant Tambe" w:date="2012-12-06T14:50:00Z"/>
+          <w:ins w:id="170" w:author="Sumant Tambe" w:date="2012-12-06T14:50:00Z"/>
           <w:rFonts w:ascii="MS Serif" w:hAnsi="MS Serif"/>
         </w:rPr>
       </w:pPr>
-      <w:ins w:id="173" w:author="Sumant Tambe" w:date="2012-12-06T14:50:00Z">
+      <w:ins w:id="171" w:author="Sumant Tambe" w:date="2012-12-06T14:50:00Z">
         <w:r>
           <w:t xml:space="preserve">The </w:t>
         </w:r>
@@ -10316,16 +10310,16 @@
         <w:pStyle w:val="BodyText"/>
         <w:rPr>
           <w:b/>
-          <w:rPrChange w:id="174" w:author="Sumant Tambe" w:date="2012-12-06T14:50:00Z">
+          <w:rPrChange w:id="172" w:author="Sumant Tambe" w:date="2012-12-06T14:50:00Z">
             <w:rPr/>
           </w:rPrChange>
         </w:rPr>
       </w:pPr>
-      <w:ins w:id="175" w:author="Sumant Tambe" w:date="2012-12-06T14:50:00Z">
+      <w:ins w:id="173" w:author="Sumant Tambe" w:date="2012-12-06T14:50:00Z">
         <w:r>
           <w:rPr>
             <w:b/>
-            <w:rPrChange w:id="176" w:author="Sumant Tambe" w:date="2012-12-06T14:50:00Z">
+            <w:rPrChange w:id="174" w:author="Sumant Tambe" w:date="2012-12-06T14:50:00Z">
               <w:rPr/>
             </w:rPrChange>
           </w:rPr>
@@ -10873,7 +10867,7 @@
       <w:r>
         <w:t xml:space="preserve">These changes are also available in </w:t>
       </w:r>
-      <w:del w:id="177" w:author="Sumant Tambe" w:date="2012-12-06T14:50:00Z">
+      <w:del w:id="175" w:author="Sumant Tambe" w:date="2012-12-06T14:50:00Z">
         <w:r>
           <w:delText xml:space="preserve">the attached </w:delText>
         </w:r>
@@ -10887,30 +10881,30 @@
       <w:r>
         <w:t>.txt</w:t>
       </w:r>
-      <w:del w:id="178" w:author="Sumant Tambe" w:date="2012-12-06T14:50:00Z">
+      <w:del w:id="176" w:author="Sumant Tambe" w:date="2012-12-06T14:50:00Z">
         <w:r>
           <w:delText>.</w:delText>
         </w:r>
       </w:del>
+      <w:ins w:id="177" w:author="Sumant Tambe" w:date="2012-12-06T14:50:00Z">
+        <w:r>
+          <w:t xml:space="preserve">in </w:t>
+        </w:r>
+        <w:proofErr w:type="spellStart"/>
+        <w:r>
+          <w:t>ptc</w:t>
+        </w:r>
+        <w:proofErr w:type="spellEnd"/>
+        <w:r>
+          <w:t>/2012-12</w:t>
+        </w:r>
+      </w:ins>
+      <w:ins w:id="178" w:author="Sumant Tambe" w:date="2012-12-06T14:53:00Z">
+        <w:r>
+          <w:t>-</w:t>
+        </w:r>
+      </w:ins>
       <w:ins w:id="179" w:author="Sumant Tambe" w:date="2012-12-06T14:50:00Z">
-        <w:r>
-          <w:t xml:space="preserve">in </w:t>
-        </w:r>
-        <w:proofErr w:type="spellStart"/>
-        <w:r>
-          <w:t>ptc</w:t>
-        </w:r>
-        <w:proofErr w:type="spellEnd"/>
-        <w:r>
-          <w:t>/2012-12</w:t>
-        </w:r>
-      </w:ins>
-      <w:ins w:id="180" w:author="Sumant Tambe" w:date="2012-12-06T14:53:00Z">
-        <w:r>
-          <w:t>-</w:t>
-        </w:r>
-      </w:ins>
-      <w:ins w:id="181" w:author="Sumant Tambe" w:date="2012-12-06T14:50:00Z">
         <w:r>
           <w:t>08 (issue_diffs.zip)</w:t>
         </w:r>
@@ -10958,12 +10952,12 @@
       <w:pPr>
         <w:pStyle w:val="OMGIssueNO"/>
       </w:pPr>
-      <w:bookmarkStart w:id="182" w:name="_Toc342573698"/>
+      <w:bookmarkStart w:id="180" w:name="_Toc342726220"/>
       <w:r>
         <w:lastRenderedPageBreak/>
         <w:t>OMG Issue No: 16587</w:t>
       </w:r>
-      <w:bookmarkEnd w:id="182"/>
+      <w:bookmarkEnd w:id="180"/>
       <w:r>
         <w:t xml:space="preserve"> </w:t>
       </w:r>
@@ -10972,7 +10966,7 @@
       <w:pPr>
         <w:pStyle w:val="OMGTitle"/>
       </w:pPr>
-      <w:bookmarkStart w:id="183" w:name="_Toc342573699"/>
+      <w:bookmarkStart w:id="181" w:name="_Toc342726221"/>
       <w:r>
         <w:t>Title</w:t>
       </w:r>
@@ -10989,7 +10983,7 @@
       <w:r>
         <w:t>Accessors</w:t>
       </w:r>
-      <w:bookmarkEnd w:id="183"/>
+      <w:bookmarkEnd w:id="181"/>
       <w:proofErr w:type="spellEnd"/>
     </w:p>
     <w:p>
@@ -11221,11 +11215,11 @@
       <w:pPr>
         <w:pStyle w:val="BodyText"/>
         <w:rPr>
-          <w:ins w:id="184" w:author="Sumant Tambe" w:date="2012-12-06T14:53:00Z"/>
-        </w:rPr>
-      </w:pPr>
-      <w:moveToRangeStart w:id="185" w:author="Sumant Tambe" w:date="2012-12-06T14:53:00Z" w:name="move342568922"/>
-      <w:moveTo w:id="186" w:author="Sumant Tambe" w:date="2012-12-06T14:53:00Z">
+          <w:ins w:id="182" w:author="Sumant Tambe" w:date="2012-12-06T14:53:00Z"/>
+        </w:rPr>
+      </w:pPr>
+      <w:moveToRangeStart w:id="183" w:author="Sumant Tambe" w:date="2012-12-06T14:53:00Z" w:name="move342568922"/>
+      <w:moveTo w:id="184" w:author="Sumant Tambe" w:date="2012-12-06T14:53:00Z">
         <w:r>
           <w:rPr>
             <w:b/>
@@ -11233,22 +11227,52 @@
           <w:t>This issue does not make any changes to the specification document.</w:t>
         </w:r>
       </w:moveTo>
-      <w:moveToRangeEnd w:id="185"/>
+      <w:moveToRangeEnd w:id="183"/>
     </w:p>
     <w:p>
       <w:pPr>
         <w:pStyle w:val="BodyText"/>
         <w:rPr>
-          <w:ins w:id="187" w:author="Sumant Tambe" w:date="2012-12-06T14:54:00Z"/>
+          <w:ins w:id="185" w:author="Sumant Tambe" w:date="2012-12-06T14:54:00Z"/>
           <w:b/>
-          <w:rPrChange w:id="188" w:author="Sumant Tambe" w:date="2012-12-06T14:54:00Z">
+          <w:rPrChange w:id="186" w:author="Sumant Tambe" w:date="2012-12-06T14:54:00Z">
             <w:rPr>
-              <w:ins w:id="189" w:author="Sumant Tambe" w:date="2012-12-06T14:54:00Z"/>
+              <w:ins w:id="187" w:author="Sumant Tambe" w:date="2012-12-06T14:54:00Z"/>
             </w:rPr>
           </w:rPrChange>
         </w:rPr>
       </w:pPr>
-      <w:ins w:id="190" w:author="Sumant Tambe" w:date="2012-12-06T14:54:00Z">
+      <w:ins w:id="188" w:author="Sumant Tambe" w:date="2012-12-06T14:54:00Z">
+        <w:r>
+          <w:rPr>
+            <w:b/>
+            <w:rPrChange w:id="189" w:author="Sumant Tambe" w:date="2012-12-06T14:54:00Z">
+              <w:rPr/>
+            </w:rPrChange>
+          </w:rPr>
+          <w:t>Dis</w:t>
+        </w:r>
+        <w:r>
+          <w:rPr>
+            <w:b/>
+          </w:rPr>
+          <w:t>c</w:t>
+        </w:r>
+        <w:r>
+          <w:rPr>
+            <w:b/>
+            <w:rPrChange w:id="190" w:author="Sumant Tambe" w:date="2012-12-06T14:54:00Z">
+              <w:rPr/>
+            </w:rPrChange>
+          </w:rPr>
+          <w:t>u</w:t>
+        </w:r>
+        <w:r>
+          <w:rPr>
+            <w:b/>
+          </w:rPr>
+          <w:t>ss</w:t>
+        </w:r>
         <w:r>
           <w:rPr>
             <w:b/>
@@ -11256,36 +11280,6 @@
               <w:rPr/>
             </w:rPrChange>
           </w:rPr>
-          <w:t>Dis</w:t>
-        </w:r>
-        <w:r>
-          <w:rPr>
-            <w:b/>
-          </w:rPr>
-          <w:t>c</w:t>
-        </w:r>
-        <w:r>
-          <w:rPr>
-            <w:b/>
-            <w:rPrChange w:id="192" w:author="Sumant Tambe" w:date="2012-12-06T14:54:00Z">
-              <w:rPr/>
-            </w:rPrChange>
-          </w:rPr>
-          <w:t>u</w:t>
-        </w:r>
-        <w:r>
-          <w:rPr>
-            <w:b/>
-          </w:rPr>
-          <w:t>ss</w:t>
-        </w:r>
-        <w:r>
-          <w:rPr>
-            <w:b/>
-            <w:rPrChange w:id="193" w:author="Sumant Tambe" w:date="2012-12-06T14:54:00Z">
-              <w:rPr/>
-            </w:rPrChange>
-          </w:rPr>
           <w:t>ion:</w:t>
         </w:r>
       </w:ins>
@@ -11300,24 +11294,21 @@
       <w:r>
         <w:t xml:space="preserve">“bucket getter” pattern </w:t>
       </w:r>
-      <w:del w:id="194" w:author="Sumant Tambe" w:date="2012-12-06T14:52:00Z">
+      <w:del w:id="192" w:author="Sumant Tambe" w:date="2012-12-06T14:52:00Z">
         <w:r>
           <w:delText xml:space="preserve">has </w:delText>
         </w:r>
       </w:del>
-      <w:ins w:id="195" w:author="Sumant Tambe" w:date="2012-12-06T14:52:00Z">
-        <w:r>
-          <w:t>have</w:t>
-        </w:r>
-        <w:r>
-          <w:t xml:space="preserve"> </w:t>
+      <w:ins w:id="193" w:author="Sumant Tambe" w:date="2012-12-06T14:52:00Z">
+        <w:r>
+          <w:t xml:space="preserve">have </w:t>
         </w:r>
       </w:ins>
       <w:r>
         <w:t xml:space="preserve">been removed. </w:t>
       </w:r>
       <w:proofErr w:type="gramStart"/>
-      <w:ins w:id="196" w:author="Sumant Tambe" w:date="2012-12-06T14:58:00Z">
+      <w:ins w:id="194" w:author="Sumant Tambe" w:date="2012-12-06T14:58:00Z">
         <w:r>
           <w:t xml:space="preserve">For instance, </w:t>
         </w:r>
@@ -11325,7 +11316,7 @@
         <w:r>
           <w:rPr>
             <w:rFonts w:ascii="Courier New" w:hAnsi="Courier New" w:cs="Courier New"/>
-            <w:rPrChange w:id="197" w:author="Sumant Tambe" w:date="2012-12-06T14:59:00Z">
+            <w:rPrChange w:id="195" w:author="Sumant Tambe" w:date="2012-12-06T14:59:00Z">
               <w:rPr/>
             </w:rPrChange>
           </w:rPr>
@@ -11341,6 +11332,17 @@
         </w:r>
         <w:proofErr w:type="spellStart"/>
         <w:proofErr w:type="gramStart"/>
+        <w:r>
+          <w:rPr>
+            <w:rFonts w:ascii="Courier New" w:hAnsi="Courier New" w:cs="Courier New"/>
+            <w:rPrChange w:id="196" w:author="Sumant Tambe" w:date="2012-12-06T14:59:00Z">
+              <w:rPr/>
+            </w:rPrChange>
+          </w:rPr>
+          <w:t>DataReader.</w:t>
+        </w:r>
+      </w:ins>
+      <w:ins w:id="197" w:author="Sumant Tambe" w:date="2012-12-06T14:59:00Z">
         <w:r>
           <w:rPr>
             <w:rFonts w:ascii="Courier New" w:hAnsi="Courier New" w:cs="Courier New"/>
@@ -11348,36 +11350,36 @@
               <w:rPr/>
             </w:rPrChange>
           </w:rPr>
-          <w:t>DataReader.</w:t>
+          <w:t>getMatchedPublications</w:t>
+        </w:r>
+        <w:proofErr w:type="spellEnd"/>
+        <w:r>
+          <w:t>, etc.</w:t>
+        </w:r>
+        <w:proofErr w:type="gramEnd"/>
+        <w:r>
+          <w:t xml:space="preserve"> </w:t>
         </w:r>
       </w:ins>
-      <w:ins w:id="199" w:author="Sumant Tambe" w:date="2012-12-06T14:59:00Z">
+      <w:r>
+        <w:t>The pattern is only used in the performance critical methods</w:t>
+      </w:r>
+      <w:ins w:id="199" w:author="Sumant Tambe" w:date="2012-12-06T15:00:00Z">
+        <w:r>
+          <w:t xml:space="preserve"> (e.g., </w:t>
+        </w:r>
+        <w:proofErr w:type="spellStart"/>
         <w:r>
           <w:rPr>
             <w:rFonts w:ascii="Courier New" w:hAnsi="Courier New" w:cs="Courier New"/>
-            <w:rPrChange w:id="200" w:author="Sumant Tambe" w:date="2012-12-06T14:59:00Z">
+            <w:rPrChange w:id="200" w:author="Sumant Tambe" w:date="2012-12-06T15:01:00Z">
               <w:rPr/>
             </w:rPrChange>
           </w:rPr>
-          <w:t>getMatchedPublications</w:t>
-        </w:r>
-        <w:proofErr w:type="spellEnd"/>
-        <w:r>
-          <w:t>, etc.</w:t>
-        </w:r>
-        <w:proofErr w:type="gramEnd"/>
-        <w:r>
-          <w:t xml:space="preserve"> </w:t>
+          <w:t>DomainParticipant.</w:t>
         </w:r>
       </w:ins>
-      <w:r>
-        <w:t>The pattern is only used in the performance critical methods</w:t>
-      </w:r>
-      <w:ins w:id="201" w:author="Sumant Tambe" w:date="2012-12-06T15:00:00Z">
-        <w:r>
-          <w:t xml:space="preserve"> (e.g., </w:t>
-        </w:r>
-        <w:proofErr w:type="spellStart"/>
+      <w:ins w:id="201" w:author="Sumant Tambe" w:date="2012-12-06T15:01:00Z">
         <w:r>
           <w:rPr>
             <w:rFonts w:ascii="Courier New" w:hAnsi="Courier New" w:cs="Courier New"/>
@@ -11385,24 +11387,13 @@
               <w:rPr/>
             </w:rPrChange>
           </w:rPr>
-          <w:t>DomainParticipant.</w:t>
+          <w:t>getCurrentTime</w:t>
+        </w:r>
+        <w:proofErr w:type="spellEnd"/>
+        <w:r>
+          <w:t>)</w:t>
         </w:r>
       </w:ins>
-      <w:ins w:id="203" w:author="Sumant Tambe" w:date="2012-12-06T15:01:00Z">
-        <w:r>
-          <w:rPr>
-            <w:rFonts w:ascii="Courier New" w:hAnsi="Courier New" w:cs="Courier New"/>
-            <w:rPrChange w:id="204" w:author="Sumant Tambe" w:date="2012-12-06T15:01:00Z">
-              <w:rPr/>
-            </w:rPrChange>
-          </w:rPr>
-          <w:t>getCurrentTime</w:t>
-        </w:r>
-        <w:proofErr w:type="spellEnd"/>
-        <w:r>
-          <w:t>)</w:t>
-        </w:r>
-      </w:ins>
       <w:r>
         <w:t xml:space="preserve">. </w:t>
       </w:r>
@@ -11417,7 +11408,7 @@
       <w:pPr>
         <w:pStyle w:val="BodyText"/>
         <w:rPr>
-          <w:ins w:id="205" w:author="Sumant Tambe" w:date="2012-12-06T14:53:00Z"/>
+          <w:ins w:id="203" w:author="Sumant Tambe" w:date="2012-12-06T14:53:00Z"/>
           <w:rStyle w:val="Hyperlink"/>
         </w:rPr>
       </w:pPr>
@@ -11438,7 +11429,7 @@
           <w:u w:val="single"/>
         </w:rPr>
       </w:pPr>
-      <w:ins w:id="206" w:author="Sumant Tambe" w:date="2012-12-06T14:53:00Z">
+      <w:ins w:id="204" w:author="Sumant Tambe" w:date="2012-12-06T14:53:00Z">
         <w:r>
           <w:rPr>
             <w:rStyle w:val="Hyperlink"/>
@@ -11460,7 +11451,7 @@
           <w:t>/2012-12-08</w:t>
         </w:r>
       </w:ins>
-      <w:ins w:id="207" w:author="Sumant Tambe" w:date="2012-12-06T14:54:00Z">
+      <w:ins w:id="205" w:author="Sumant Tambe" w:date="2012-12-06T14:54:00Z">
         <w:r>
           <w:rPr>
             <w:rStyle w:val="Hyperlink"/>
@@ -11476,8 +11467,8 @@
           <w:b w:val="0"/>
         </w:rPr>
       </w:pPr>
-      <w:moveFromRangeStart w:id="208" w:author="Sumant Tambe" w:date="2012-12-06T14:53:00Z" w:name="move342568922"/>
-      <w:moveFrom w:id="209" w:author="Sumant Tambe" w:date="2012-12-06T14:53:00Z">
+      <w:moveFromRangeStart w:id="206" w:author="Sumant Tambe" w:date="2012-12-06T14:53:00Z" w:name="move342568922"/>
+      <w:moveFrom w:id="207" w:author="Sumant Tambe" w:date="2012-12-06T14:53:00Z">
         <w:r>
           <w:rPr>
             <w:b w:val="0"/>
@@ -11485,7 +11476,7 @@
           <w:t>This issue does not make any changes to the specification document.</w:t>
         </w:r>
       </w:moveFrom>
-      <w:moveFromRangeEnd w:id="208"/>
+      <w:moveFromRangeEnd w:id="206"/>
     </w:p>
     <w:p>
       <w:pPr>
@@ -11522,7 +11513,7 @@
       <w:pPr>
         <w:pStyle w:val="OMGIssueNO"/>
       </w:pPr>
-      <w:bookmarkStart w:id="210" w:name="_Toc342573700"/>
+      <w:bookmarkStart w:id="208" w:name="_Toc342726222"/>
       <w:r>
         <w:lastRenderedPageBreak/>
         <w:t xml:space="preserve">OMG Issue No: </w:t>
@@ -11533,7 +11524,7 @@
       <w:r>
         <w:t>7065</w:t>
       </w:r>
-      <w:bookmarkEnd w:id="210"/>
+      <w:bookmarkEnd w:id="208"/>
       <w:r>
         <w:t xml:space="preserve"> </w:t>
       </w:r>
@@ -11542,7 +11533,7 @@
       <w:pPr>
         <w:pStyle w:val="OMGTitle"/>
       </w:pPr>
-      <w:bookmarkStart w:id="211" w:name="_Toc342573701"/>
+      <w:bookmarkStart w:id="209" w:name="_Toc342726223"/>
       <w:r>
         <w:t>Title</w:t>
       </w:r>
@@ -11555,7 +11546,7 @@
       <w:r>
         <w:t>Class for Query Expression</w:t>
       </w:r>
-      <w:bookmarkEnd w:id="211"/>
+      <w:bookmarkEnd w:id="209"/>
     </w:p>
     <w:p>
       <w:pPr>
@@ -11734,7 +11725,7 @@
       <w:pPr>
         <w:pStyle w:val="OMGRevisedText"/>
         <w:rPr>
-          <w:ins w:id="212" w:author="Sumant Tambe" w:date="2012-12-06T15:01:00Z"/>
+          <w:ins w:id="210" w:author="Sumant Tambe" w:date="2012-12-06T15:01:00Z"/>
         </w:rPr>
       </w:pPr>
       <w:r>
@@ -11748,15 +11739,15 @@
       <w:pPr>
         <w:pStyle w:val="BodyText"/>
         <w:rPr>
-          <w:ins w:id="213" w:author="Sumant Tambe" w:date="2012-12-06T15:02:00Z"/>
-        </w:rPr>
-        <w:pPrChange w:id="214" w:author="Sumant Tambe" w:date="2012-12-06T15:01:00Z">
+          <w:ins w:id="211" w:author="Sumant Tambe" w:date="2012-12-06T15:02:00Z"/>
+        </w:rPr>
+        <w:pPrChange w:id="212" w:author="Sumant Tambe" w:date="2012-12-06T15:01:00Z">
           <w:pPr>
             <w:pStyle w:val="OMGRevisedText"/>
           </w:pPr>
         </w:pPrChange>
       </w:pPr>
-      <w:ins w:id="215" w:author="Sumant Tambe" w:date="2012-12-06T15:02:00Z">
+      <w:ins w:id="213" w:author="Sumant Tambe" w:date="2012-12-06T15:02:00Z">
         <w:r>
           <w:t xml:space="preserve">A new paragraph has been added in </w:t>
         </w:r>
@@ -11786,10 +11777,10 @@
           <w:numId w:val="44"/>
         </w:numPr>
         <w:rPr>
-          <w:ins w:id="216" w:author="Sumant Tambe" w:date="2012-12-06T15:02:00Z"/>
-        </w:rPr>
-      </w:pPr>
-      <w:ins w:id="217" w:author="Sumant Tambe" w:date="2012-12-06T15:02:00Z">
+          <w:ins w:id="214" w:author="Sumant Tambe" w:date="2012-12-06T15:02:00Z"/>
+        </w:rPr>
+      </w:pPr>
+      <w:ins w:id="215" w:author="Sumant Tambe" w:date="2012-12-06T15:02:00Z">
         <w:r>
           <w:t xml:space="preserve">Instead of overloading several operation variants that accept large numbers of infrequently used parameters, a </w:t>
         </w:r>
@@ -11897,16 +11888,16 @@
       <w:pPr>
         <w:pStyle w:val="BodyText"/>
         <w:rPr>
-          <w:ins w:id="218" w:author="Sumant Tambe" w:date="2012-12-06T15:02:00Z"/>
-        </w:rPr>
-        <w:pPrChange w:id="219" w:author="Sumant Tambe" w:date="2012-12-06T15:01:00Z">
+          <w:ins w:id="216" w:author="Sumant Tambe" w:date="2012-12-06T15:02:00Z"/>
+        </w:rPr>
+        <w:pPrChange w:id="217" w:author="Sumant Tambe" w:date="2012-12-06T15:01:00Z">
           <w:pPr>
             <w:pStyle w:val="OMGRevisedText"/>
           </w:pPr>
         </w:pPrChange>
       </w:pPr>
       <w:proofErr w:type="gramStart"/>
-      <w:ins w:id="220" w:author="Sumant Tambe" w:date="2012-12-06T15:02:00Z">
+      <w:ins w:id="218" w:author="Sumant Tambe" w:date="2012-12-06T15:02:00Z">
         <w:r>
           <w:t>]Unquote</w:t>
         </w:r>
@@ -11921,16 +11912,16 @@
         <w:pStyle w:val="BodyText"/>
         <w:rPr>
           <w:b/>
-          <w:rPrChange w:id="221" w:author="Sumant Tambe" w:date="2012-12-06T15:05:00Z">
+          <w:rPrChange w:id="219" w:author="Sumant Tambe" w:date="2012-12-06T15:05:00Z">
             <w:rPr/>
           </w:rPrChange>
         </w:rPr>
       </w:pPr>
-      <w:ins w:id="222" w:author="Sumant Tambe" w:date="2012-12-06T15:05:00Z">
+      <w:ins w:id="220" w:author="Sumant Tambe" w:date="2012-12-06T15:05:00Z">
         <w:r>
           <w:rPr>
             <w:b/>
-            <w:rPrChange w:id="223" w:author="Sumant Tambe" w:date="2012-12-06T15:05:00Z">
+            <w:rPrChange w:id="221" w:author="Sumant Tambe" w:date="2012-12-06T15:05:00Z">
               <w:rPr/>
             </w:rPrChange>
           </w:rPr>
@@ -12412,41 +12403,41 @@
       <w:r>
         <w:t xml:space="preserve">These changes are also available in </w:t>
       </w:r>
+      <w:del w:id="222" w:author="Sumant Tambe" w:date="2012-12-06T15:05:00Z">
+        <w:r>
+          <w:delText xml:space="preserve">the attached </w:delText>
+        </w:r>
+      </w:del>
+      <w:r>
+        <w:t>file diff_omg_issue_1</w:t>
+      </w:r>
+      <w:r>
+        <w:t>7065</w:t>
+      </w:r>
+      <w:r>
+        <w:t>.txt</w:t>
+      </w:r>
+      <w:ins w:id="223" w:author="Sumant Tambe" w:date="2012-12-06T15:05:00Z">
+        <w:r>
+          <w:t xml:space="preserve"> in </w:t>
+        </w:r>
+        <w:proofErr w:type="spellStart"/>
+        <w:r>
+          <w:t>ptc</w:t>
+        </w:r>
+        <w:proofErr w:type="spellEnd"/>
+        <w:r>
+          <w:t>/2012-12-08 (issue_diffs.zip)</w:t>
+        </w:r>
+        <w:r>
+          <w:t>.</w:t>
+        </w:r>
+      </w:ins>
       <w:del w:id="224" w:author="Sumant Tambe" w:date="2012-12-06T15:05:00Z">
         <w:r>
-          <w:delText xml:space="preserve">the attached </w:delText>
+          <w:delText>.</w:delText>
         </w:r>
       </w:del>
-      <w:r>
-        <w:t>file diff_omg_issue_1</w:t>
-      </w:r>
-      <w:r>
-        <w:t>7065</w:t>
-      </w:r>
-      <w:r>
-        <w:t>.txt</w:t>
-      </w:r>
-      <w:ins w:id="225" w:author="Sumant Tambe" w:date="2012-12-06T15:05:00Z">
-        <w:r>
-          <w:t xml:space="preserve"> in </w:t>
-        </w:r>
-        <w:proofErr w:type="spellStart"/>
-        <w:r>
-          <w:t>ptc</w:t>
-        </w:r>
-        <w:proofErr w:type="spellEnd"/>
-        <w:r>
-          <w:t>/2012-12-08 (issue_diffs.zip)</w:t>
-        </w:r>
-        <w:r>
-          <w:t>.</w:t>
-        </w:r>
-      </w:ins>
-      <w:del w:id="226" w:author="Sumant Tambe" w:date="2012-12-06T15:05:00Z">
-        <w:r>
-          <w:delText>.</w:delText>
-        </w:r>
-      </w:del>
     </w:p>
     <w:p>
       <w:pPr>
@@ -12489,7 +12480,7 @@
       <w:pPr>
         <w:pStyle w:val="OMGIssueNO"/>
       </w:pPr>
-      <w:bookmarkStart w:id="227" w:name="_Toc342573702"/>
+      <w:bookmarkStart w:id="225" w:name="_Toc342726224"/>
       <w:r>
         <w:lastRenderedPageBreak/>
         <w:t xml:space="preserve">OMG Issue No: </w:t>
@@ -12500,7 +12491,7 @@
       <w:r>
         <w:t>7204</w:t>
       </w:r>
-      <w:bookmarkEnd w:id="227"/>
+      <w:bookmarkEnd w:id="225"/>
       <w:r>
         <w:t xml:space="preserve"> </w:t>
       </w:r>
@@ -12509,7 +12500,7 @@
       <w:pPr>
         <w:pStyle w:val="OMGTitle"/>
       </w:pPr>
-      <w:bookmarkStart w:id="228" w:name="_Toc342573703"/>
+      <w:bookmarkStart w:id="226" w:name="_Toc342726225"/>
       <w:r>
         <w:t>Title</w:t>
       </w:r>
@@ -12530,7 +12521,7 @@
       <w:r>
         <w:t xml:space="preserve"> interface name</w:t>
       </w:r>
-      <w:bookmarkEnd w:id="228"/>
+      <w:bookmarkEnd w:id="226"/>
     </w:p>
     <w:p>
       <w:pPr>
@@ -12707,7 +12698,7 @@
       <w:r>
         <w:t xml:space="preserve">The </w:t>
       </w:r>
-      <w:ins w:id="229" w:author="Sumant Tambe" w:date="2012-12-06T15:06:00Z">
+      <w:ins w:id="227" w:author="Sumant Tambe" w:date="2012-12-06T15:06:00Z">
         <w:r>
           <w:t xml:space="preserve">specification </w:t>
         </w:r>
@@ -12715,28 +12706,28 @@
       <w:r>
         <w:t>document has been updated</w:t>
       </w:r>
+      <w:ins w:id="228" w:author="Sumant Tambe" w:date="2012-12-06T15:06:00Z">
+        <w:r>
+          <w:t xml:space="preserve"> as follows</w:t>
+        </w:r>
+      </w:ins>
+      <w:del w:id="229" w:author="Sumant Tambe" w:date="2012-12-06T15:06:00Z">
+        <w:r>
+          <w:delText>.</w:delText>
+        </w:r>
+      </w:del>
+    </w:p>
+    <w:p>
+      <w:pPr>
+        <w:pStyle w:val="BodyText"/>
+      </w:pPr>
+      <w:r>
+        <w:t xml:space="preserve">Section </w:t>
+      </w:r>
+      <w:r>
+        <w:t>7.2.5</w:t>
+      </w:r>
       <w:ins w:id="230" w:author="Sumant Tambe" w:date="2012-12-06T15:06:00Z">
-        <w:r>
-          <w:t xml:space="preserve"> as follows</w:t>
-        </w:r>
-      </w:ins>
-      <w:del w:id="231" w:author="Sumant Tambe" w:date="2012-12-06T15:06:00Z">
-        <w:r>
-          <w:delText>.</w:delText>
-        </w:r>
-      </w:del>
-    </w:p>
-    <w:p>
-      <w:pPr>
-        <w:pStyle w:val="BodyText"/>
-      </w:pPr>
-      <w:r>
-        <w:t xml:space="preserve">Section </w:t>
-      </w:r>
-      <w:r>
-        <w:t>7.2.5</w:t>
-      </w:r>
-      <w:ins w:id="232" w:author="Sumant Tambe" w:date="2012-12-06T15:06:00Z">
         <w:r>
           <w:t xml:space="preserve"> </w:t>
         </w:r>
@@ -12832,7 +12823,7 @@
       <w:pPr>
         <w:pStyle w:val="BodyText"/>
         <w:rPr>
-          <w:ins w:id="233" w:author="Sumant Tambe" w:date="2012-12-06T15:06:00Z"/>
+          <w:ins w:id="231" w:author="Sumant Tambe" w:date="2012-12-06T15:06:00Z"/>
         </w:rPr>
       </w:pPr>
       <w:r>
@@ -12877,7 +12868,7 @@
       <w:pPr>
         <w:pStyle w:val="BodyText"/>
       </w:pPr>
-      <w:ins w:id="234" w:author="Sumant Tambe" w:date="2012-12-06T15:06:00Z">
+      <w:ins w:id="232" w:author="Sumant Tambe" w:date="2012-12-06T15:06:00Z">
         <w:r>
           <w:t xml:space="preserve">There are no </w:t>
         </w:r>
@@ -12926,7 +12917,7 @@
       <w:pPr>
         <w:pStyle w:val="OMGIssueNO"/>
       </w:pPr>
-      <w:bookmarkStart w:id="235" w:name="_Toc342573704"/>
+      <w:bookmarkStart w:id="233" w:name="_Toc342726226"/>
       <w:r>
         <w:lastRenderedPageBreak/>
         <w:t xml:space="preserve">OMG Issue No: </w:t>
@@ -12937,7 +12928,7 @@
       <w:r>
         <w:t>7302</w:t>
       </w:r>
-      <w:bookmarkEnd w:id="235"/>
+      <w:bookmarkEnd w:id="233"/>
       <w:r>
         <w:t xml:space="preserve"> </w:t>
       </w:r>
@@ -12946,7 +12937,7 @@
       <w:pPr>
         <w:pStyle w:val="OMGTitle"/>
       </w:pPr>
-      <w:bookmarkStart w:id="236" w:name="_Toc342573705"/>
+      <w:bookmarkStart w:id="234" w:name="_Toc342726227"/>
       <w:r>
         <w:t>Title</w:t>
       </w:r>
@@ -12959,7 +12950,7 @@
       <w:r>
         <w:t>Implement Java5 Closeable interface</w:t>
       </w:r>
-      <w:bookmarkEnd w:id="236"/>
+      <w:bookmarkEnd w:id="234"/>
     </w:p>
     <w:p>
       <w:pPr>
@@ -13131,7 +13122,7 @@
       <w:pPr>
         <w:pStyle w:val="BodyText"/>
         <w:rPr>
-          <w:ins w:id="237" w:author="Sumant Tambe" w:date="2012-12-06T15:07:00Z"/>
+          <w:ins w:id="235" w:author="Sumant Tambe" w:date="2012-12-06T15:07:00Z"/>
         </w:rPr>
       </w:pPr>
       <w:r>
@@ -13145,12 +13136,12 @@
       <w:r>
         <w:t xml:space="preserve"> interface</w:t>
       </w:r>
-      <w:ins w:id="238" w:author="Sumant Tambe" w:date="2012-12-06T15:07:00Z">
+      <w:ins w:id="236" w:author="Sumant Tambe" w:date="2012-12-06T15:07:00Z">
         <w:r>
           <w:t xml:space="preserve"> as follows:</w:t>
         </w:r>
       </w:ins>
-      <w:del w:id="239" w:author="Sumant Tambe" w:date="2012-12-06T15:07:00Z">
+      <w:del w:id="237" w:author="Sumant Tambe" w:date="2012-12-06T15:07:00Z">
         <w:r>
           <w:delText>.</w:delText>
         </w:r>
@@ -13164,16 +13155,16 @@
           <w:numId w:val="45"/>
         </w:numPr>
         <w:rPr>
-          <w:ins w:id="240" w:author="Sumant Tambe" w:date="2012-12-06T15:07:00Z"/>
+          <w:ins w:id="238" w:author="Sumant Tambe" w:date="2012-12-06T15:07:00Z"/>
           <w:rFonts w:ascii="MS Serif" w:hAnsi="MS Serif"/>
         </w:rPr>
       </w:pPr>
-      <w:del w:id="241" w:author="Sumant Tambe" w:date="2012-12-06T15:07:00Z">
+      <w:del w:id="239" w:author="Sumant Tambe" w:date="2012-12-06T15:07:00Z">
         <w:r>
           <w:delText xml:space="preserve"> </w:delText>
         </w:r>
       </w:del>
-      <w:ins w:id="242" w:author="Sumant Tambe" w:date="2012-12-06T15:07:00Z">
+      <w:ins w:id="240" w:author="Sumant Tambe" w:date="2012-12-06T15:07:00Z">
         <w:r>
           <w:t xml:space="preserve">Applications that read or take loans must eventually return those loans; this PSM maps the </w:t>
         </w:r>
@@ -13224,10 +13215,10 @@
       <w:pPr>
         <w:pStyle w:val="BodyText"/>
         <w:rPr>
-          <w:ins w:id="243" w:author="Sumant Tambe" w:date="2012-12-06T16:08:00Z"/>
-        </w:rPr>
-      </w:pPr>
-      <w:del w:id="244" w:author="Sumant Tambe" w:date="2012-12-06T15:07:00Z">
+          <w:ins w:id="241" w:author="Sumant Tambe" w:date="2012-12-06T16:08:00Z"/>
+        </w:rPr>
+      </w:pPr>
+      <w:del w:id="242" w:author="Sumant Tambe" w:date="2012-12-06T15:07:00Z">
         <w:r>
           <w:delText>The Java5 Closeable interface has been added</w:delText>
         </w:r>
@@ -13249,11 +13240,11 @@
       <w:pPr>
         <w:pStyle w:val="BodyText"/>
       </w:pPr>
-      <w:ins w:id="245" w:author="Sumant Tambe" w:date="2012-12-06T15:07:00Z">
+      <w:ins w:id="243" w:author="Sumant Tambe" w:date="2012-12-06T15:07:00Z">
         <w:r>
           <w:rPr>
             <w:b/>
-            <w:rPrChange w:id="246" w:author="Sumant Tambe" w:date="2012-12-06T15:08:00Z">
+            <w:rPrChange w:id="244" w:author="Sumant Tambe" w:date="2012-12-06T15:08:00Z">
               <w:rPr/>
             </w:rPrChange>
           </w:rPr>
@@ -13284,34 +13275,34 @@
       <w:r>
         <w:t xml:space="preserve">These changes are also available in </w:t>
       </w:r>
+      <w:del w:id="245" w:author="Sumant Tambe" w:date="2012-12-06T15:08:00Z">
+        <w:r>
+          <w:delText xml:space="preserve">the attached </w:delText>
+        </w:r>
+      </w:del>
+      <w:r>
+        <w:t>file diff_omg_issue_1</w:t>
+      </w:r>
+      <w:r>
+        <w:t>7302</w:t>
+      </w:r>
+      <w:r>
+        <w:t>.txt</w:t>
+      </w:r>
+      <w:ins w:id="246" w:author="Sumant Tambe" w:date="2012-12-06T15:08:00Z">
+        <w:r>
+          <w:t xml:space="preserve"> in </w:t>
+        </w:r>
+        <w:proofErr w:type="spellStart"/>
+        <w:r>
+          <w:t>ptc</w:t>
+        </w:r>
+        <w:proofErr w:type="spellEnd"/>
+        <w:r>
+          <w:t>/2012-12-08 (issue_diffs.zip)</w:t>
+        </w:r>
+      </w:ins>
       <w:del w:id="247" w:author="Sumant Tambe" w:date="2012-12-06T15:08:00Z">
-        <w:r>
-          <w:delText xml:space="preserve">the attached </w:delText>
-        </w:r>
-      </w:del>
-      <w:r>
-        <w:t>file diff_omg_issue_1</w:t>
-      </w:r>
-      <w:r>
-        <w:t>7302</w:t>
-      </w:r>
-      <w:r>
-        <w:t>.txt</w:t>
-      </w:r>
-      <w:ins w:id="248" w:author="Sumant Tambe" w:date="2012-12-06T15:08:00Z">
-        <w:r>
-          <w:t xml:space="preserve"> in </w:t>
-        </w:r>
-        <w:proofErr w:type="spellStart"/>
-        <w:r>
-          <w:t>ptc</w:t>
-        </w:r>
-        <w:proofErr w:type="spellEnd"/>
-        <w:r>
-          <w:t>/2012-12-08 (issue_diffs.zip)</w:t>
-        </w:r>
-      </w:ins>
-      <w:del w:id="249" w:author="Sumant Tambe" w:date="2012-12-06T15:08:00Z">
         <w:r>
           <w:delText>.</w:delText>
         </w:r>
@@ -13359,7 +13350,7 @@
       <w:pPr>
         <w:pStyle w:val="OMGIssueNO"/>
       </w:pPr>
-      <w:bookmarkStart w:id="250" w:name="_Toc342573706"/>
+      <w:bookmarkStart w:id="248" w:name="_Toc342726228"/>
       <w:r>
         <w:lastRenderedPageBreak/>
         <w:t xml:space="preserve">OMG Issue No: </w:t>
@@ -13367,7 +13358,7 @@
       <w:r>
         <w:t>17303</w:t>
       </w:r>
-      <w:bookmarkEnd w:id="250"/>
+      <w:bookmarkEnd w:id="248"/>
     </w:p>
     <w:p>
       <w:pPr>
@@ -13393,7 +13384,7 @@
         </w:rPr>
         <w:tab/>
       </w:r>
-      <w:bookmarkStart w:id="251" w:name="Issue17303"/>
+      <w:bookmarkStart w:id="249" w:name="Issue17303"/>
       <w:r>
         <w:rPr>
           <w:rFonts w:ascii="Arial" w:hAnsi="Arial" w:cs="Arial"/>
@@ -13413,7 +13404,7 @@
       </w:r>
       <w:proofErr w:type="spellEnd"/>
     </w:p>
-    <w:bookmarkEnd w:id="251"/>
+    <w:bookmarkEnd w:id="249"/>
     <w:p>
       <w:pPr>
         <w:pStyle w:val="OMGSource"/>
@@ -13493,13 +13484,13 @@
       <w:pPr>
         <w:pStyle w:val="BodyText"/>
         <w:rPr>
-          <w:ins w:id="252" w:author="Sumant Tambe" w:date="2012-12-06T15:22:00Z"/>
+          <w:ins w:id="250" w:author="Sumant Tambe" w:date="2012-12-06T15:22:00Z"/>
         </w:rPr>
       </w:pPr>
       <w:r>
         <w:t xml:space="preserve">Section 9 in the specification </w:t>
       </w:r>
-      <w:ins w:id="253" w:author="Sumant Tambe" w:date="2012-12-06T15:22:00Z">
+      <w:ins w:id="251" w:author="Sumant Tambe" w:date="2012-12-06T15:22:00Z">
         <w:r>
           <w:t xml:space="preserve">now </w:t>
         </w:r>
@@ -13507,139 +13498,136 @@
       <w:r>
         <w:t xml:space="preserve">describes the new type </w:t>
       </w:r>
-      <w:del w:id="254" w:author="Sumant Tambe" w:date="2012-12-06T16:03:00Z">
+      <w:del w:id="252" w:author="Sumant Tambe" w:date="2012-12-06T16:03:00Z">
         <w:r>
           <w:delText xml:space="preserve">napping </w:delText>
         </w:r>
       </w:del>
-      <w:ins w:id="255" w:author="Sumant Tambe" w:date="2012-12-06T16:03:00Z">
+      <w:ins w:id="253" w:author="Sumant Tambe" w:date="2012-12-06T16:03:00Z">
+        <w:r>
+          <w:t xml:space="preserve">mapping </w:t>
+        </w:r>
+      </w:ins>
+      <w:r>
+        <w:t xml:space="preserve">with respect to the final </w:t>
+      </w:r>
+      <w:r>
+        <w:t>DDS-</w:t>
+      </w:r>
+      <w:proofErr w:type="spellStart"/>
+      <w:r>
+        <w:t>XTypes</w:t>
+      </w:r>
+      <w:proofErr w:type="spellEnd"/>
+      <w:r>
+        <w:t xml:space="preserve"> specification. </w:t>
+      </w:r>
+      <w:ins w:id="254" w:author="Sumant Tambe" w:date="2012-12-06T15:23:00Z">
+        <w:r>
+          <w:t>Section 9.1 in th</w:t>
+        </w:r>
+      </w:ins>
+      <w:ins w:id="255" w:author="Sumant Tambe" w:date="2012-12-06T15:22:00Z">
+        <w:r>
+          <w:t>e specification has been updated as follows.</w:t>
+        </w:r>
+      </w:ins>
+    </w:p>
+    <w:p>
+      <w:pPr>
+        <w:rPr>
+          <w:ins w:id="256" w:author="Sumant Tambe" w:date="2012-12-06T15:22:00Z"/>
+        </w:rPr>
+      </w:pPr>
+      <w:ins w:id="257" w:author="Sumant Tambe" w:date="2012-12-06T15:22:00Z">
+        <w:r>
+          <w:t>Quote [</w:t>
+        </w:r>
+        <w:r>
+          <w:t>The type system for DDS topic types is defined by the Extensible and Dynamic Topic Types for DDS specification [DDS-</w:t>
+        </w:r>
+        <w:proofErr w:type="spellStart"/>
+        <w:r>
+          <w:t>XTypes</w:t>
+        </w:r>
+        <w:proofErr w:type="spellEnd"/>
+        <w:r>
+          <w:t>].</w:t>
+        </w:r>
+      </w:ins>
+    </w:p>
+    <w:p>
+      <w:pPr>
+        <w:rPr>
+          <w:ins w:id="258" w:author="Sumant Tambe" w:date="2012-12-06T15:22:00Z"/>
+        </w:rPr>
+      </w:pPr>
+    </w:p>
+    <w:p>
+      <w:pPr>
+        <w:rPr>
+          <w:ins w:id="259" w:author="Sumant Tambe" w:date="2012-12-06T15:22:00Z"/>
+        </w:rPr>
+      </w:pPr>
+      <w:ins w:id="260" w:author="Sumant Tambe" w:date="2012-12-06T15:22:00Z">
+        <w:r>
+          <w:t xml:space="preserve">This section defines the set of rules to be used in order to map abstract DDS topic types into </w:t>
+        </w:r>
+        <w:r>
+          <w:t>Java</w:t>
+        </w:r>
+        <w:r>
+          <w:t xml:space="preserve"> types that can be used by application programmers. Those aspects of the DDS Type System that are not addressed below are as specified in the Plain Language Binding as defined by [DDS- </w:t>
+        </w:r>
+        <w:proofErr w:type="spellStart"/>
+        <w:r>
+          <w:t>XTypes</w:t>
+        </w:r>
+        <w:proofErr w:type="spellEnd"/>
+        <w:r>
+          <w:t>] (which in turn is defined in terms of an IDL</w:t>
+        </w:r>
+        <w:r>
+          <w:t>-</w:t>
+        </w:r>
+        <w:r>
+          <w:t>to-</w:t>
+        </w:r>
+        <w:r>
+          <w:t xml:space="preserve">Java </w:t>
+        </w:r>
         <w:r>
           <w:t>mapping</w:t>
         </w:r>
         <w:r>
-          <w:t xml:space="preserve"> </w:t>
+          <w:t xml:space="preserve"> [Java-MAP]</w:t>
+        </w:r>
+        <w:r>
+          <w:t>).</w:t>
+        </w:r>
+        <w:r>
+          <w:t>] Unquote</w:t>
         </w:r>
       </w:ins>
-      <w:r>
-        <w:t xml:space="preserve">with respect to the final </w:t>
-      </w:r>
-      <w:r>
-        <w:t>DDS-</w:t>
-      </w:r>
-      <w:proofErr w:type="spellStart"/>
-      <w:r>
-        <w:t>XTypes</w:t>
-      </w:r>
-      <w:proofErr w:type="spellEnd"/>
-      <w:r>
-        <w:t xml:space="preserve"> specification. </w:t>
-      </w:r>
-      <w:ins w:id="256" w:author="Sumant Tambe" w:date="2012-12-06T15:23:00Z">
-        <w:r>
-          <w:t>Section 9.1 in th</w:t>
-        </w:r>
-      </w:ins>
-      <w:ins w:id="257" w:author="Sumant Tambe" w:date="2012-12-06T15:22:00Z">
-        <w:r>
-          <w:t>e specification has been updated as follows.</w:t>
-        </w:r>
-      </w:ins>
-    </w:p>
-    <w:p>
-      <w:pPr>
-        <w:rPr>
-          <w:ins w:id="258" w:author="Sumant Tambe" w:date="2012-12-06T15:22:00Z"/>
-        </w:rPr>
-      </w:pPr>
-      <w:ins w:id="259" w:author="Sumant Tambe" w:date="2012-12-06T15:22:00Z">
-        <w:r>
-          <w:t>Quote [</w:t>
-        </w:r>
-        <w:r>
-          <w:t>The type system for DDS topic types is defined by the Extensible and Dynamic Topic Types for DDS specification [DDS-</w:t>
-        </w:r>
-        <w:proofErr w:type="spellStart"/>
-        <w:r>
-          <w:t>XTypes</w:t>
-        </w:r>
-        <w:proofErr w:type="spellEnd"/>
-        <w:r>
-          <w:t>].</w:t>
-        </w:r>
-      </w:ins>
-    </w:p>
-    <w:p>
-      <w:pPr>
-        <w:rPr>
-          <w:ins w:id="260" w:author="Sumant Tambe" w:date="2012-12-06T15:22:00Z"/>
-        </w:rPr>
-      </w:pPr>
-    </w:p>
-    <w:p>
-      <w:pPr>
+    </w:p>
+    <w:p>
+      <w:pPr>
+        <w:pStyle w:val="BodyText"/>
         <w:rPr>
           <w:ins w:id="261" w:author="Sumant Tambe" w:date="2012-12-06T15:22:00Z"/>
-        </w:rPr>
-      </w:pPr>
-      <w:ins w:id="262" w:author="Sumant Tambe" w:date="2012-12-06T15:22:00Z">
-        <w:r>
-          <w:t xml:space="preserve">This section defines the set of rules to be used in order to map abstract DDS topic types into </w:t>
-        </w:r>
-        <w:r>
-          <w:t>Java</w:t>
-        </w:r>
-        <w:r>
-          <w:t xml:space="preserve"> types that can be used by application programmers. Those aspects of the DDS Type System that are not addressed below are as specified in the Plain Language Binding as defined by [DDS- </w:t>
-        </w:r>
-        <w:proofErr w:type="spellStart"/>
-        <w:r>
-          <w:t>XTypes</w:t>
-        </w:r>
-        <w:proofErr w:type="spellEnd"/>
-        <w:r>
-          <w:t>] (which in turn is defined in terms of an IDL</w:t>
-        </w:r>
-        <w:r>
-          <w:t>-</w:t>
-        </w:r>
-        <w:r>
-          <w:t>to-</w:t>
-        </w:r>
-        <w:r>
-          <w:t xml:space="preserve">Java </w:t>
-        </w:r>
-        <w:r>
-          <w:t>mapping</w:t>
-        </w:r>
-        <w:r>
-          <w:t xml:space="preserve"> [Java-MAP]</w:t>
-        </w:r>
-        <w:r>
-          <w:t>).</w:t>
-        </w:r>
-        <w:r>
-          <w:t>] Unquote</w:t>
-        </w:r>
-      </w:ins>
-    </w:p>
-    <w:p>
-      <w:pPr>
-        <w:pStyle w:val="BodyText"/>
-        <w:rPr>
-          <w:ins w:id="263" w:author="Sumant Tambe" w:date="2012-12-06T15:22:00Z"/>
           <w:b/>
-          <w:rPrChange w:id="264" w:author="Sumant Tambe" w:date="2012-12-06T15:23:00Z">
+          <w:rPrChange w:id="262" w:author="Sumant Tambe" w:date="2012-12-06T15:23:00Z">
             <w:rPr>
-              <w:ins w:id="265" w:author="Sumant Tambe" w:date="2012-12-06T15:22:00Z"/>
+              <w:ins w:id="263" w:author="Sumant Tambe" w:date="2012-12-06T15:22:00Z"/>
             </w:rPr>
           </w:rPrChange>
         </w:rPr>
       </w:pPr>
-      <w:ins w:id="266" w:author="Sumant Tambe" w:date="2012-12-06T15:23:00Z">
+      <w:ins w:id="264" w:author="Sumant Tambe" w:date="2012-12-06T15:23:00Z">
         <w:r>
           <w:rPr>
             <w:b/>
-            <w:rPrChange w:id="267" w:author="Sumant Tambe" w:date="2012-12-06T15:23:00Z">
+            <w:rPrChange w:id="265" w:author="Sumant Tambe" w:date="2012-12-06T15:23:00Z">
               <w:rPr/>
             </w:rPrChange>
           </w:rPr>
@@ -13692,7 +13680,7 @@
       <w:pPr>
         <w:pStyle w:val="BodyText"/>
         <w:rPr>
-          <w:ins w:id="268" w:author="Sumant Tambe" w:date="2012-12-06T16:02:00Z"/>
+          <w:ins w:id="266" w:author="Sumant Tambe" w:date="2012-12-06T16:02:00Z"/>
           <w:rStyle w:val="Hyperlink"/>
         </w:rPr>
       </w:pPr>
@@ -13718,7 +13706,7 @@
       <w:pPr>
         <w:pStyle w:val="BodyText"/>
       </w:pPr>
-      <w:ins w:id="269" w:author="Sumant Tambe" w:date="2012-12-06T16:02:00Z">
+      <w:ins w:id="267" w:author="Sumant Tambe" w:date="2012-12-06T16:02:00Z">
         <w:r>
           <w:rPr>
             <w:rStyle w:val="Hyperlink"/>
@@ -13791,7 +13779,7 @@
       <w:pPr>
         <w:pStyle w:val="OMGIssueNO"/>
       </w:pPr>
-      <w:bookmarkStart w:id="270" w:name="_Toc342573707"/>
+      <w:bookmarkStart w:id="268" w:name="_Toc342726229"/>
       <w:r>
         <w:lastRenderedPageBreak/>
         <w:t xml:space="preserve">OMG Issue No: </w:t>
@@ -13802,7 +13790,7 @@
       <w:r>
         <w:t>7304</w:t>
       </w:r>
-      <w:bookmarkEnd w:id="270"/>
+      <w:bookmarkEnd w:id="268"/>
       <w:r>
         <w:t xml:space="preserve"> </w:t>
       </w:r>
@@ -13811,7 +13799,7 @@
       <w:pPr>
         <w:pStyle w:val="OMGTitle"/>
       </w:pPr>
-      <w:bookmarkStart w:id="271" w:name="_Toc342573708"/>
+      <w:bookmarkStart w:id="269" w:name="_Toc342726230"/>
       <w:r>
         <w:t>Title</w:t>
       </w:r>
@@ -13828,7 +13816,7 @@
       <w:r>
         <w:t>EntityQos</w:t>
       </w:r>
-      <w:bookmarkEnd w:id="271"/>
+      <w:bookmarkEnd w:id="269"/>
       <w:proofErr w:type="spellEnd"/>
     </w:p>
     <w:p>
@@ -13950,7 +13938,7 @@
       <w:pPr>
         <w:pStyle w:val="BodyText"/>
         <w:rPr>
-          <w:ins w:id="272" w:author="Sumant Tambe" w:date="2012-12-06T16:08:00Z"/>
+          <w:ins w:id="270" w:author="Sumant Tambe" w:date="2012-12-06T16:08:00Z"/>
         </w:rPr>
       </w:pPr>
       <w:r>
@@ -13962,16 +13950,16 @@
         <w:pStyle w:val="BodyText"/>
         <w:rPr>
           <w:b/>
-          <w:rPrChange w:id="273" w:author="Sumant Tambe" w:date="2012-12-06T16:08:00Z">
+          <w:rPrChange w:id="271" w:author="Sumant Tambe" w:date="2012-12-06T16:08:00Z">
             <w:rPr/>
           </w:rPrChange>
         </w:rPr>
       </w:pPr>
-      <w:ins w:id="274" w:author="Sumant Tambe" w:date="2012-12-06T16:08:00Z">
+      <w:ins w:id="272" w:author="Sumant Tambe" w:date="2012-12-06T16:08:00Z">
         <w:r>
           <w:rPr>
             <w:b/>
-            <w:rPrChange w:id="275" w:author="Sumant Tambe" w:date="2012-12-06T16:08:00Z">
+            <w:rPrChange w:id="273" w:author="Sumant Tambe" w:date="2012-12-06T16:08:00Z">
               <w:rPr/>
             </w:rPrChange>
           </w:rPr>
@@ -14005,38 +13993,38 @@
       <w:r>
         <w:t xml:space="preserve">These changes are also available in </w:t>
       </w:r>
+      <w:del w:id="274" w:author="Sumant Tambe" w:date="2012-12-06T16:05:00Z">
+        <w:r>
+          <w:delText xml:space="preserve">the attached </w:delText>
+        </w:r>
+      </w:del>
+      <w:r>
+        <w:t>file diff_omg_issue_1</w:t>
+      </w:r>
+      <w:r>
+        <w:t>7304</w:t>
+      </w:r>
+      <w:r>
+        <w:t>.txt</w:t>
+      </w:r>
+      <w:ins w:id="275" w:author="Sumant Tambe" w:date="2012-12-06T16:05:00Z">
+        <w:r>
+          <w:t xml:space="preserve"> in </w:t>
+        </w:r>
+        <w:proofErr w:type="spellStart"/>
+        <w:r>
+          <w:t>ptc</w:t>
+        </w:r>
+        <w:proofErr w:type="spellEnd"/>
+        <w:r>
+          <w:t>/2012-12-08 (issue_diffs.zip)</w:t>
+        </w:r>
+      </w:ins>
       <w:del w:id="276" w:author="Sumant Tambe" w:date="2012-12-06T16:05:00Z">
         <w:r>
-          <w:delText xml:space="preserve">the attached </w:delText>
+          <w:delText>.</w:delText>
         </w:r>
       </w:del>
-      <w:r>
-        <w:t>file diff_omg_issue_1</w:t>
-      </w:r>
-      <w:r>
-        <w:t>7304</w:t>
-      </w:r>
-      <w:r>
-        <w:t>.txt</w:t>
-      </w:r>
-      <w:ins w:id="277" w:author="Sumant Tambe" w:date="2012-12-06T16:05:00Z">
-        <w:r>
-          <w:t xml:space="preserve"> in </w:t>
-        </w:r>
-        <w:proofErr w:type="spellStart"/>
-        <w:r>
-          <w:t>ptc</w:t>
-        </w:r>
-        <w:proofErr w:type="spellEnd"/>
-        <w:r>
-          <w:t>/2012-12-08 (issue_diffs.zip)</w:t>
-        </w:r>
-      </w:ins>
-      <w:del w:id="278" w:author="Sumant Tambe" w:date="2012-12-06T16:05:00Z">
-        <w:r>
-          <w:delText>.</w:delText>
-        </w:r>
-      </w:del>
     </w:p>
     <w:p>
       <w:pPr>
@@ -14059,7 +14047,7 @@
       <w:pPr>
         <w:pStyle w:val="OMGIssueNO"/>
       </w:pPr>
-      <w:bookmarkStart w:id="279" w:name="_Toc342573709"/>
+      <w:bookmarkStart w:id="277" w:name="_Toc342726231"/>
       <w:r>
         <w:lastRenderedPageBreak/>
         <w:t xml:space="preserve">OMG Issue No: </w:t>
@@ -14070,7 +14058,7 @@
       <w:r>
         <w:t>7415</w:t>
       </w:r>
-      <w:bookmarkEnd w:id="279"/>
+      <w:bookmarkEnd w:id="277"/>
       <w:r>
         <w:t xml:space="preserve"> </w:t>
       </w:r>
@@ -14079,7 +14067,7 @@
       <w:pPr>
         <w:pStyle w:val="OMGTitle"/>
       </w:pPr>
-      <w:bookmarkStart w:id="280" w:name="_Toc342573710"/>
+      <w:bookmarkStart w:id="278" w:name="_Toc342726232"/>
       <w:r>
         <w:t>Title</w:t>
       </w:r>
@@ -14104,7 +14092,7 @@
       <w:r>
         <w:t>Sample.Iterator</w:t>
       </w:r>
-      <w:bookmarkEnd w:id="280"/>
+      <w:bookmarkEnd w:id="278"/>
       <w:proofErr w:type="spellEnd"/>
     </w:p>
     <w:p>
@@ -14303,7 +14291,7 @@
       <w:pPr>
         <w:pStyle w:val="BodyText"/>
         <w:rPr>
-          <w:ins w:id="281" w:author="Sumant Tambe" w:date="2012-12-06T16:08:00Z"/>
+          <w:ins w:id="279" w:author="Sumant Tambe" w:date="2012-12-06T16:08:00Z"/>
         </w:rPr>
       </w:pPr>
       <w:r>
@@ -14320,7 +14308,7 @@
       <w:r>
         <w:t xml:space="preserve">. </w:t>
       </w:r>
-      <w:ins w:id="282" w:author="Sumant Tambe" w:date="2012-12-06T16:06:00Z">
+      <w:ins w:id="280" w:author="Sumant Tambe" w:date="2012-12-06T16:06:00Z">
         <w:r>
           <w:t>Specifically, the following sentence was added: quote [</w:t>
         </w:r>
@@ -14352,20 +14340,20 @@
       <w:pPr>
         <w:pStyle w:val="BodyText"/>
         <w:rPr>
-          <w:ins w:id="283" w:author="Sumant Tambe" w:date="2012-12-06T16:06:00Z"/>
+          <w:ins w:id="281" w:author="Sumant Tambe" w:date="2012-12-06T16:06:00Z"/>
           <w:b/>
-          <w:rPrChange w:id="284" w:author="Sumant Tambe" w:date="2012-12-06T16:08:00Z">
+          <w:rPrChange w:id="282" w:author="Sumant Tambe" w:date="2012-12-06T16:08:00Z">
             <w:rPr>
-              <w:ins w:id="285" w:author="Sumant Tambe" w:date="2012-12-06T16:06:00Z"/>
+              <w:ins w:id="283" w:author="Sumant Tambe" w:date="2012-12-06T16:06:00Z"/>
             </w:rPr>
           </w:rPrChange>
         </w:rPr>
       </w:pPr>
-      <w:ins w:id="286" w:author="Sumant Tambe" w:date="2012-12-06T16:08:00Z">
+      <w:ins w:id="284" w:author="Sumant Tambe" w:date="2012-12-06T16:08:00Z">
         <w:r>
           <w:rPr>
             <w:b/>
-            <w:rPrChange w:id="287" w:author="Sumant Tambe" w:date="2012-12-06T16:08:00Z">
+            <w:rPrChange w:id="285" w:author="Sumant Tambe" w:date="2012-12-06T16:08:00Z">
               <w:rPr/>
             </w:rPrChange>
           </w:rPr>
@@ -14438,7 +14426,7 @@
       <w:r>
         <w:t xml:space="preserve">These changes are also available in </w:t>
       </w:r>
-      <w:del w:id="288" w:author="Sumant Tambe" w:date="2012-12-06T16:07:00Z">
+      <w:del w:id="286" w:author="Sumant Tambe" w:date="2012-12-06T16:07:00Z">
         <w:r>
           <w:delText xml:space="preserve">the attached </w:delText>
         </w:r>
@@ -14455,13 +14443,13 @@
       <w:r>
         <w:t>.txt</w:t>
       </w:r>
-      <w:ins w:id="289" w:author="Sumant Tambe" w:date="2012-12-06T16:06:00Z">
+      <w:ins w:id="287" w:author="Sumant Tambe" w:date="2012-12-06T16:06:00Z">
         <w:r>
           <w:t xml:space="preserve"> in </w:t>
         </w:r>
       </w:ins>
       <w:proofErr w:type="spellStart"/>
-      <w:ins w:id="290" w:author="Sumant Tambe" w:date="2012-12-06T16:07:00Z">
+      <w:ins w:id="288" w:author="Sumant Tambe" w:date="2012-12-06T16:07:00Z">
         <w:r>
           <w:t>ptc</w:t>
         </w:r>
@@ -14470,7 +14458,7 @@
           <w:t>/2012-12-08 (issue_diffs.zip)</w:t>
         </w:r>
       </w:ins>
-      <w:del w:id="291" w:author="Sumant Tambe" w:date="2012-12-06T16:06:00Z">
+      <w:del w:id="289" w:author="Sumant Tambe" w:date="2012-12-06T16:06:00Z">
         <w:r>
           <w:delText>.</w:delText>
         </w:r>
@@ -14515,7 +14503,7 @@
       <w:pPr>
         <w:pStyle w:val="OMGIssueNO"/>
       </w:pPr>
-      <w:bookmarkStart w:id="292" w:name="_Toc342573711"/>
+      <w:bookmarkStart w:id="290" w:name="_Toc342726233"/>
       <w:r>
         <w:lastRenderedPageBreak/>
         <w:t xml:space="preserve">OMG Issue No: </w:t>
@@ -14526,7 +14514,7 @@
       <w:r>
         <w:t>8285</w:t>
       </w:r>
-      <w:bookmarkEnd w:id="292"/>
+      <w:bookmarkEnd w:id="290"/>
       <w:r>
         <w:t xml:space="preserve"> </w:t>
       </w:r>
@@ -14535,7 +14523,7 @@
       <w:pPr>
         <w:pStyle w:val="OMGTitle"/>
       </w:pPr>
-      <w:bookmarkStart w:id="293" w:name="_Toc342573712"/>
+      <w:bookmarkStart w:id="291" w:name="_Toc342726234"/>
       <w:r>
         <w:t>Title</w:t>
       </w:r>
@@ -14560,7 +14548,7 @@
       <w:r>
         <w:t>.</w:t>
       </w:r>
-      <w:bookmarkEnd w:id="293"/>
+      <w:bookmarkEnd w:id="291"/>
     </w:p>
     <w:p>
       <w:pPr>
@@ -14705,7 +14693,7 @@
       <w:pPr>
         <w:pStyle w:val="BodyText"/>
         <w:rPr>
-          <w:ins w:id="294" w:author="Sumant Tambe" w:date="2012-12-06T16:07:00Z"/>
+          <w:ins w:id="292" w:author="Sumant Tambe" w:date="2012-12-06T16:07:00Z"/>
         </w:rPr>
       </w:pPr>
       <w:r>
@@ -14717,16 +14705,16 @@
         <w:pStyle w:val="BodyText"/>
         <w:rPr>
           <w:b/>
-          <w:rPrChange w:id="295" w:author="Sumant Tambe" w:date="2012-12-06T16:07:00Z">
+          <w:rPrChange w:id="293" w:author="Sumant Tambe" w:date="2012-12-06T16:07:00Z">
             <w:rPr/>
           </w:rPrChange>
         </w:rPr>
       </w:pPr>
-      <w:ins w:id="296" w:author="Sumant Tambe" w:date="2012-12-06T16:07:00Z">
+      <w:ins w:id="294" w:author="Sumant Tambe" w:date="2012-12-06T16:07:00Z">
         <w:r>
           <w:rPr>
             <w:b/>
-            <w:rPrChange w:id="297" w:author="Sumant Tambe" w:date="2012-12-06T16:07:00Z">
+            <w:rPrChange w:id="295" w:author="Sumant Tambe" w:date="2012-12-06T16:07:00Z">
               <w:rPr/>
             </w:rPrChange>
           </w:rPr>
@@ -14770,37 +14758,37 @@
       <w:r>
         <w:t xml:space="preserve">. These changes are also available in </w:t>
       </w:r>
+      <w:del w:id="296" w:author="Sumant Tambe" w:date="2012-12-06T16:07:00Z">
+        <w:r>
+          <w:delText xml:space="preserve">the attached </w:delText>
+        </w:r>
+      </w:del>
+      <w:r>
+        <w:t xml:space="preserve">file </w:t>
+      </w:r>
+      <w:r>
+        <w:t>diff_omg_issue_165</w:t>
+      </w:r>
+      <w:r>
+        <w:t>30</w:t>
+      </w:r>
+      <w:r>
+        <w:t>.txt</w:t>
+      </w:r>
+      <w:ins w:id="297" w:author="Sumant Tambe" w:date="2012-12-06T16:07:00Z">
+        <w:r>
+          <w:t xml:space="preserve"> in </w:t>
+        </w:r>
+        <w:proofErr w:type="spellStart"/>
+        <w:r>
+          <w:t>ptc</w:t>
+        </w:r>
+        <w:proofErr w:type="spellEnd"/>
+        <w:r>
+          <w:t>/2012-12-08 (issue_diffs.zip)</w:t>
+        </w:r>
+      </w:ins>
       <w:del w:id="298" w:author="Sumant Tambe" w:date="2012-12-06T16:07:00Z">
-        <w:r>
-          <w:delText xml:space="preserve">the attached </w:delText>
-        </w:r>
-      </w:del>
-      <w:r>
-        <w:t xml:space="preserve">file </w:t>
-      </w:r>
-      <w:r>
-        <w:t>diff_omg_issue_165</w:t>
-      </w:r>
-      <w:r>
-        <w:t>30</w:t>
-      </w:r>
-      <w:r>
-        <w:t>.txt</w:t>
-      </w:r>
-      <w:ins w:id="299" w:author="Sumant Tambe" w:date="2012-12-06T16:07:00Z">
-        <w:r>
-          <w:t xml:space="preserve"> in </w:t>
-        </w:r>
-        <w:proofErr w:type="spellStart"/>
-        <w:r>
-          <w:t>ptc</w:t>
-        </w:r>
-        <w:proofErr w:type="spellEnd"/>
-        <w:r>
-          <w:t>/2012-12-08 (issue_diffs.zip)</w:t>
-        </w:r>
-      </w:ins>
-      <w:del w:id="300" w:author="Sumant Tambe" w:date="2012-12-06T16:07:00Z">
         <w:r>
           <w:delText>.</w:delText>
         </w:r>
@@ -14853,39 +14841,39 @@
       <w:pPr>
         <w:pStyle w:val="DispositionHeader"/>
       </w:pPr>
-      <w:bookmarkStart w:id="301" w:name="_Toc342573713"/>
+      <w:bookmarkStart w:id="299" w:name="_Toc342726235"/>
       <w:r>
         <w:lastRenderedPageBreak/>
         <w:t>Disposition: Deferred</w:t>
       </w:r>
-      <w:bookmarkEnd w:id="46"/>
-      <w:bookmarkEnd w:id="301"/>
+      <w:bookmarkEnd w:id="44"/>
+      <w:bookmarkEnd w:id="299"/>
     </w:p>
     <w:p>
       <w:pPr>
         <w:pStyle w:val="DispositionHeader"/>
       </w:pPr>
-      <w:bookmarkStart w:id="302" w:name="_Toc30934252"/>
-      <w:bookmarkStart w:id="303" w:name="_Toc342573714"/>
+      <w:bookmarkStart w:id="300" w:name="_Toc30934252"/>
+      <w:bookmarkStart w:id="301" w:name="_Toc342726236"/>
       <w:r>
         <w:lastRenderedPageBreak/>
         <w:t>Disposition: Closed, no change</w:t>
       </w:r>
-      <w:bookmarkStart w:id="304" w:name="_Toc30934255"/>
+      <w:bookmarkStart w:id="302" w:name="_Toc30934255"/>
+      <w:bookmarkEnd w:id="300"/>
+      <w:bookmarkEnd w:id="301"/>
+    </w:p>
+    <w:p>
+      <w:pPr>
+        <w:pStyle w:val="DispositionHeader"/>
+      </w:pPr>
+      <w:bookmarkStart w:id="303" w:name="_Toc342726237"/>
+      <w:r>
+        <w:lastRenderedPageBreak/>
+        <w:t>Disposition: Duplicate/merged</w:t>
+      </w:r>
       <w:bookmarkEnd w:id="302"/>
       <w:bookmarkEnd w:id="303"/>
-    </w:p>
-    <w:p>
-      <w:pPr>
-        <w:pStyle w:val="DispositionHeader"/>
-      </w:pPr>
-      <w:bookmarkStart w:id="305" w:name="_Toc342573715"/>
-      <w:r>
-        <w:lastRenderedPageBreak/>
-        <w:t>Disposition: Duplicate/merged</w:t>
-      </w:r>
-      <w:bookmarkEnd w:id="304"/>
-      <w:bookmarkEnd w:id="305"/>
     </w:p>
     <w:sectPr>
       <w:headerReference w:type="default" r:id="rId32"/>
@@ -15057,22 +15045,12 @@
           <w:r>
             <w:fldChar w:fldCharType="separate"/>
           </w:r>
-          <w:ins w:id="30" w:author="Sumant Tambe" w:date="2012-12-05T17:03:00Z">
-            <w:r>
-              <w:rPr>
-                <w:noProof/>
-              </w:rPr>
-              <w:t>12/5/12</w:t>
-            </w:r>
-          </w:ins>
-          <w:del w:id="31" w:author="Sumant Tambe" w:date="2012-12-05T17:03:00Z">
-            <w:r>
-              <w:rPr>
-                <w:noProof/>
-              </w:rPr>
-              <w:delText>12/4/12</w:delText>
-            </w:r>
-          </w:del>
+          <w:r>
+            <w:rPr>
+              <w:noProof/>
+            </w:rPr>
+            <w:t>12/8/12</w:t>
+          </w:r>
           <w:r>
             <w:rPr>
               <w:noProof/>
@@ -15256,7 +15234,7 @@
               <w:noProof/>
               <w:sz w:val="20"/>
             </w:rPr>
-            <w:t>7</w:t>
+            <w:t>1</w:t>
           </w:r>
           <w:r>
             <w:rPr>
@@ -15595,14 +15573,27 @@
               <w:sz w:val="20"/>
             </w:rPr>
           </w:pPr>
-          <w:fldSimple w:instr="STYLEREF &quot;Disposition Header&quot; \* MERGEFORMAT">
-            <w:r>
-              <w:rPr>
-                <w:noProof/>
-              </w:rPr>
-              <w:t>Disposition: Resolved</w:t>
-            </w:r>
-          </w:fldSimple>
+          <w:r>
+            <w:fldChar w:fldCharType="begin"/>
+          </w:r>
+          <w:r>
+            <w:instrText>STYLEREF "Disposition Header" \* MERGEFORMAT</w:instrText>
+          </w:r>
+          <w:r>
+            <w:fldChar w:fldCharType="separate"/>
+          </w:r>
+          <w:r>
+            <w:rPr>
+              <w:noProof/>
+            </w:rPr>
+            <w:t>Disposition: Duplicate/merged</w:t>
+          </w:r>
+          <w:r>
+            <w:rPr>
+              <w:noProof/>
+            </w:rPr>
+            <w:fldChar w:fldCharType="end"/>
+          </w:r>
         </w:p>
         <w:p>
           <w:pPr>
@@ -15618,14 +15609,27 @@
               <w:sz w:val="20"/>
             </w:rPr>
           </w:pPr>
-          <w:fldSimple w:instr="STYLEREF &quot;OMG Issue NO&quot; \* MERGEFORMAT">
-            <w:r>
-              <w:rPr>
-                <w:noProof/>
-              </w:rPr>
-              <w:t>OMG Issue No: 15966</w:t>
-            </w:r>
-          </w:fldSimple>
+          <w:r>
+            <w:fldChar w:fldCharType="begin"/>
+          </w:r>
+          <w:r>
+            <w:instrText>STYLEREF "OMG Issue NO" \* MERGEFORMAT</w:instrText>
+          </w:r>
+          <w:r>
+            <w:fldChar w:fldCharType="separate"/>
+          </w:r>
+          <w:r>
+            <w:rPr>
+              <w:noProof/>
+            </w:rPr>
+            <w:t>OMG Issue No: 18285</w:t>
+          </w:r>
+          <w:r>
+            <w:rPr>
+              <w:noProof/>
+            </w:rPr>
+            <w:fldChar w:fldCharType="end"/>
+          </w:r>
         </w:p>
       </w:tc>
     </w:tr>
@@ -22587,7 +22591,7 @@
 </file>
 
 <file path=customXml/itemProps1.xml><?xml version="1.0" encoding="utf-8"?>
-<ds:datastoreItem xmlns:ds="http://schemas.openxmlformats.org/officeDocument/2006/customXml" ds:itemID="{E03FC24E-1457-41D7-BB50-4A3A07FF30F6}">
+<ds:datastoreItem xmlns:ds="http://schemas.openxmlformats.org/officeDocument/2006/customXml" ds:itemID="{23CA71F7-B399-4A5D-B1E5-8AB76BBD6D6A}">
   <ds:schemaRefs>
     <ds:schemaRef ds:uri="http://schemas.openxmlformats.org/officeDocument/2006/bibliography"/>
   </ds:schemaRefs>

</xml_diff>